<commit_message>
Add script to fixing SVGs from draw.io and edited installation steps
</commit_message>
<xml_diff>
--- a/resources/VMInstallationSteps.docx
+++ b/resources/VMInstallationSteps.docx
@@ -228,6 +228,103 @@
       </w:r>
       <w:r>
         <w:t xml:space="preserve">The VM is 5 gigabytes in size. Make sure to give yourself ample time to download the file. Once this is done, unzip the VM. </w:t>
+      </w:r>
+      <w:r>
+        <w:br/>
+      </w:r>
+      <w:r>
+        <w:rPr>
+          <w:b/>
+          <w:bCs/>
+        </w:rPr>
+        <w:t>NOTE</w:t>
+      </w:r>
+      <w:r>
+        <w:t xml:space="preserve">: The default MacOS unarchiving tool will unzip the zip and the </w:t>
+      </w:r>
+      <w:r>
+        <w:rPr>
+          <w:b/>
+          <w:bCs/>
+        </w:rPr>
+        <w:t>OVA</w:t>
+      </w:r>
+      <w:r>
+        <w:t xml:space="preserve"> file</w:t>
+      </w:r>
+      <w:r>
+        <w:t>; this is bad!</w:t>
+      </w:r>
+      <w:r>
+        <w:t xml:space="preserve"> If after unzipping you see a folder with an </w:t>
+      </w:r>
+      <w:r>
+        <w:rPr>
+          <w:i/>
+          <w:iCs/>
+        </w:rPr>
+        <w:t>ovf</w:t>
+      </w:r>
+      <w:r>
+        <w:t xml:space="preserve"> file inside of it, </w:t>
+      </w:r>
+      <w:r>
+        <w:t>OVA file was also unzipped; trying to import this will not work</w:t>
+      </w:r>
+      <w:r>
+        <w:t xml:space="preserve">. In this case, use the </w:t>
+      </w:r>
+      <w:r>
+        <w:rPr>
+          <w:i/>
+          <w:iCs/>
+        </w:rPr>
+        <w:t>unzip</w:t>
+      </w:r>
+      <w:r>
+        <w:t xml:space="preserve"> command via the terminal CLI or another tool to unzip the zip file properly. </w:t>
+      </w:r>
+      <w:r>
+        <w:t xml:space="preserve">The command </w:t>
+      </w:r>
+      <w:r>
+        <w:rPr>
+          <w:i/>
+          <w:iCs/>
+        </w:rPr>
+        <w:t xml:space="preserve">unzip </w:t>
+      </w:r>
+      <w:r>
+        <w:rPr>
+          <w:b/>
+          <w:bCs/>
+          <w:i/>
+          <w:iCs/>
+        </w:rPr>
+        <w:t>heap_course.zip</w:t>
+      </w:r>
+      <w:r>
+        <w:t xml:space="preserve"> </w:t>
+      </w:r>
+      <w:r>
+        <w:rPr>
+          <w:i/>
+          <w:iCs/>
+        </w:rPr>
+        <w:t>heap_course</w:t>
+      </w:r>
+      <w:r>
+        <w:t xml:space="preserve"> will unzip the files properly and the OVA file will be in the folder </w:t>
+      </w:r>
+      <w:r>
+        <w:rPr>
+          <w:i/>
+          <w:iCs/>
+        </w:rPr>
+        <w:t>heap_course</w:t>
+      </w:r>
+      <w:r>
+        <w:t xml:space="preserve">. </w:t>
       </w:r>
     </w:p>
     <w:p>
@@ -1020,7 +1117,21 @@
           <w:i/>
           <w:iCs/>
         </w:rPr>
-        <w:t>ping google.com</w:t>
+        <w:t>ping</w:t>
+      </w:r>
+      <w:r>
+        <w:rPr>
+          <w:i/>
+          <w:iCs/>
+        </w:rPr>
+        <w:t xml:space="preserve"> -c 5</w:t>
+      </w:r>
+      <w:r>
+        <w:rPr>
+          <w:i/>
+          <w:iCs/>
+        </w:rPr>
+        <w:t xml:space="preserve"> google.com</w:t>
       </w:r>
       <w:r>
         <w:t xml:space="preserve"> in the terminal. This is to confirm internet access. If there is internet access, then the result should a </w:t>
@@ -1033,17 +1144,24 @@
         <w:t xml:space="preserve">0% packet loss. </w:t>
       </w:r>
       <w:r>
+        <w:rPr>
+          <w:i/>
+          <w:iCs/>
+        </w:rPr>
         <w:br/>
       </w:r>
       <w:r>
+        <w:br/>
+      </w:r>
+      <w:r>
         <w:rPr>
           <w:noProof/>
         </w:rPr>
         <w:drawing>
-          <wp:inline distT="0" distB="0" distL="0" distR="0" wp14:anchorId="5A53152A" wp14:editId="30383B27">
-            <wp:extent cx="5943600" cy="1552575"/>
+          <wp:inline distT="0" distB="0" distL="0" distR="0" wp14:anchorId="5AB02C7B" wp14:editId="44D61E27">
+            <wp:extent cx="5943600" cy="3306445"/>
             <wp:effectExtent l="0" t="0" r="0" b="0"/>
-            <wp:docPr id="15" name="Picture 15" descr="Text&#10;&#10;Description automatically generated"/>
+            <wp:docPr id="17" name="Picture 17" descr="Text&#10;&#10;Description automatically generated"/>
             <wp:cNvGraphicFramePr>
               <a:graphicFrameLocks xmlns:a="http://schemas.openxmlformats.org/drawingml/2006/main" noChangeAspect="1"/>
             </wp:cNvGraphicFramePr>
@@ -1051,11 +1169,11 @@
               <a:graphicData uri="http://schemas.openxmlformats.org/drawingml/2006/picture">
                 <pic:pic xmlns:pic="http://schemas.openxmlformats.org/drawingml/2006/picture">
                   <pic:nvPicPr>
-                    <pic:cNvPr id="15" name="Picture 15" descr="Text&#10;&#10;Description automatically generated"/>
+                    <pic:cNvPr id="17" name="Picture 17" descr="Text&#10;&#10;Description automatically generated"/>
                     <pic:cNvPicPr/>
                   </pic:nvPicPr>
                   <pic:blipFill>
-                    <a:blip r:embed="rId14" cstate="print">
+                    <a:blip r:embed="rId14">
                       <a:extLst>
                         <a:ext uri="{28A0092B-C50C-407E-A947-70E740481C1C}">
                           <a14:useLocalDpi xmlns:a14="http://schemas.microsoft.com/office/drawing/2010/main" val="0"/>
@@ -1069,7 +1187,7 @@
                   <pic:spPr>
                     <a:xfrm>
                       <a:off x="0" y="0"/>
-                      <a:ext cx="5943600" cy="1552575"/>
+                      <a:ext cx="5943600" cy="3306445"/>
                     </a:xfrm>
                     <a:prstGeom prst="rect">
                       <a:avLst/>
@@ -1157,17 +1275,17 @@
         </w:rPr>
         <w:lastRenderedPageBreak/>
         <w:drawing>
-          <wp:anchor distT="0" distB="0" distL="114300" distR="114300" simplePos="0" relativeHeight="251658240" behindDoc="0" locked="0" layoutInCell="1" allowOverlap="1" wp14:anchorId="3DC45D92" wp14:editId="528E014F">
+          <wp:anchor distT="0" distB="0" distL="114300" distR="114300" simplePos="0" relativeHeight="251658240" behindDoc="0" locked="0" layoutInCell="1" allowOverlap="1" wp14:anchorId="3DC45D92" wp14:editId="44027C70">
             <wp:simplePos x="0" y="0"/>
             <wp:positionH relativeFrom="column">
-              <wp:posOffset>242570</wp:posOffset>
+              <wp:posOffset>480661</wp:posOffset>
             </wp:positionH>
             <wp:positionV relativeFrom="paragraph">
-              <wp:posOffset>1405074</wp:posOffset>
+              <wp:posOffset>1363245</wp:posOffset>
             </wp:positionV>
             <wp:extent cx="5943600" cy="3893185"/>
             <wp:effectExtent l="0" t="0" r="0" b="5715"/>
-            <wp:wrapSquare wrapText="bothSides"/>
+            <wp:wrapTopAndBottom/>
             <wp:docPr id="5" name="Picture 5" descr="Text&#10;&#10;Description automatically generated"/>
             <wp:cNvGraphicFramePr>
               <a:graphicFrameLocks xmlns:a="http://schemas.openxmlformats.org/drawingml/2006/main" noChangeAspect="1"/>
@@ -1450,7 +1568,22 @@
       </w:pPr>
       <w:r>
         <w:lastRenderedPageBreak/>
-        <w:t xml:space="preserve">If you have gotten this far, you are good to go! The debugging environment is setup, the VM works and you are ready to tackle this new challenge. If you wanted to prepare for the course more, go read review C, Python (particularly </w:t>
+        <w:t xml:space="preserve">If you have gotten this far, you are good to go! The debugging environment is setup, the VM works and you are ready to tackle this new challenge. If you wanted to prepare for the course more, go review </w:t>
+      </w:r>
+      <w:r>
+        <w:t xml:space="preserve">the basics of </w:t>
+      </w:r>
+      <w:r>
+        <w:t>C</w:t>
+      </w:r>
+      <w:r>
+        <w:t xml:space="preserve"> programming</w:t>
+      </w:r>
+      <w:r>
+        <w:t xml:space="preserve"> and </w:t>
+      </w:r>
+      <w:r>
+        <w:t xml:space="preserve">Python (particularly </w:t>
       </w:r>
       <w:r>
         <w:rPr>

</xml_diff>

<commit_message>
VMInstallationSteps work and Solution guide touching up for fd poison challenge
</commit_message>
<xml_diff>
--- a/resources/VMInstallationSteps.docx
+++ b/resources/VMInstallationSteps.docx
@@ -1,6 +1,6 @@
 
 <file path=word/document.xml><?xml version="1.0" encoding="utf-8"?>
-<w:document xmlns:wpc="http://schemas.microsoft.com/office/word/2010/wordprocessingCanvas" xmlns:cx="http://schemas.microsoft.com/office/drawing/2014/chartex" xmlns:cx1="http://schemas.microsoft.com/office/drawing/2015/9/8/chartex" xmlns:cx2="http://schemas.microsoft.com/office/drawing/2015/10/21/chartex" xmlns:cx3="http://schemas.microsoft.com/office/drawing/2016/5/9/chartex" xmlns:cx4="http://schemas.microsoft.com/office/drawing/2016/5/10/chartex" xmlns:cx5="http://schemas.microsoft.com/office/drawing/2016/5/11/chartex" xmlns:cx6="http://schemas.microsoft.com/office/drawing/2016/5/12/chartex" xmlns:cx7="http://schemas.microsoft.com/office/drawing/2016/5/13/chartex" xmlns:cx8="http://schemas.microsoft.com/office/drawing/2016/5/14/chartex" xmlns:mc="http://schemas.openxmlformats.org/markup-compatibility/2006" xmlns:aink="http://schemas.microsoft.com/office/drawing/2016/ink" xmlns:am3d="http://schemas.microsoft.com/office/drawing/2017/model3d" xmlns:o="urn:schemas-microsoft-com:office:office" xmlns:r="http://schemas.openxmlformats.org/officeDocument/2006/relationships" xmlns:m="http://schemas.openxmlformats.org/officeDocument/2006/math" xmlns:v="urn:schemas-microsoft-com:vml" xmlns:wp14="http://schemas.microsoft.com/office/word/2010/wordprocessingDrawing" xmlns:wp="http://schemas.openxmlformats.org/drawingml/2006/wordprocessingDrawing" xmlns:w10="urn:schemas-microsoft-com:office:word" xmlns:w="http://schemas.openxmlformats.org/wordprocessingml/2006/main" xmlns:w14="http://schemas.microsoft.com/office/word/2010/wordml" xmlns:w15="http://schemas.microsoft.com/office/word/2012/wordml" xmlns:w16cex="http://schemas.microsoft.com/office/word/2018/wordml/cex" xmlns:w16cid="http://schemas.microsoft.com/office/word/2016/wordml/cid" xmlns:w16="http://schemas.microsoft.com/office/word/2018/wordml" xmlns:w16se="http://schemas.microsoft.com/office/word/2015/wordml/symex" xmlns:wpg="http://schemas.microsoft.com/office/word/2010/wordprocessingGroup" xmlns:wpi="http://schemas.microsoft.com/office/word/2010/wordprocessingInk" xmlns:wne="http://schemas.microsoft.com/office/word/2006/wordml" xmlns:wps="http://schemas.microsoft.com/office/word/2010/wordprocessingShape" mc:Ignorable="w14 w15 w16se w16cid w16 w16cex wp14">
+<w:document xmlns:wpc="http://schemas.microsoft.com/office/word/2010/wordprocessingCanvas" xmlns:cx="http://schemas.microsoft.com/office/drawing/2014/chartex" xmlns:cx1="http://schemas.microsoft.com/office/drawing/2015/9/8/chartex" xmlns:cx2="http://schemas.microsoft.com/office/drawing/2015/10/21/chartex" xmlns:cx3="http://schemas.microsoft.com/office/drawing/2016/5/9/chartex" xmlns:cx4="http://schemas.microsoft.com/office/drawing/2016/5/10/chartex" xmlns:cx5="http://schemas.microsoft.com/office/drawing/2016/5/11/chartex" xmlns:cx6="http://schemas.microsoft.com/office/drawing/2016/5/12/chartex" xmlns:cx7="http://schemas.microsoft.com/office/drawing/2016/5/13/chartex" xmlns:cx8="http://schemas.microsoft.com/office/drawing/2016/5/14/chartex" xmlns:mc="http://schemas.openxmlformats.org/markup-compatibility/2006" xmlns:aink="http://schemas.microsoft.com/office/drawing/2016/ink" xmlns:am3d="http://schemas.microsoft.com/office/drawing/2017/model3d" xmlns:o="urn:schemas-microsoft-com:office:office" xmlns:r="http://schemas.openxmlformats.org/officeDocument/2006/relationships" xmlns:m="http://schemas.openxmlformats.org/officeDocument/2006/math" xmlns:v="urn:schemas-microsoft-com:vml" xmlns:wp14="http://schemas.microsoft.com/office/word/2010/wordprocessingDrawing" xmlns:wp="http://schemas.openxmlformats.org/drawingml/2006/wordprocessingDrawing" xmlns:w10="urn:schemas-microsoft-com:office:word" xmlns:w="http://schemas.openxmlformats.org/wordprocessingml/2006/main" xmlns:w14="http://schemas.microsoft.com/office/word/2010/wordml" xmlns:w15="http://schemas.microsoft.com/office/word/2012/wordml" xmlns:w16cex="http://schemas.microsoft.com/office/word/2018/wordml/cex" xmlns:w16cid="http://schemas.microsoft.com/office/word/2016/wordml/cid" xmlns:w16="http://schemas.microsoft.com/office/word/2018/wordml" xmlns:w16sdtdh="http://schemas.microsoft.com/office/word/2020/wordml/sdtdatahash" xmlns:w16se="http://schemas.microsoft.com/office/word/2015/wordml/symex" xmlns:wpg="http://schemas.microsoft.com/office/word/2010/wordprocessingGroup" xmlns:wpi="http://schemas.microsoft.com/office/word/2010/wordprocessingInk" xmlns:wne="http://schemas.microsoft.com/office/word/2006/wordml" xmlns:wps="http://schemas.microsoft.com/office/word/2010/wordprocessingShape" mc:Ignorable="w14 w15 w16se w16cid w16 w16cex w16sdtdh wp14">
   <w:body>
     <w:p>
       <w:pPr>
@@ -62,9 +62,11 @@
           <w:numId w:val="5"/>
         </w:numPr>
       </w:pPr>
+      <w:proofErr w:type="spellStart"/>
       <w:r>
         <w:t>Pwntools</w:t>
       </w:r>
+      <w:proofErr w:type="spellEnd"/>
     </w:p>
     <w:p>
       <w:pPr>
@@ -74,9 +76,11 @@
           <w:numId w:val="5"/>
         </w:numPr>
       </w:pPr>
+      <w:proofErr w:type="spellStart"/>
       <w:r>
         <w:t>Pwndbg</w:t>
       </w:r>
+      <w:proofErr w:type="spellEnd"/>
     </w:p>
     <w:p>
       <w:pPr>
@@ -96,7 +100,23 @@
         <w:t>.</w:t>
       </w:r>
       <w:r>
-        <w:t xml:space="preserve"> This has multiple custom LibC compilations with debugging symbols and removed optimizations from Malloc. Additionally, all of the exercises are automatically loaded with GDB configured to the right version of LibC and the source code for Malloc. </w:t>
+        <w:t xml:space="preserve"> This has multiple custom </w:t>
+      </w:r>
+      <w:proofErr w:type="spellStart"/>
+      <w:r>
+        <w:t>LibC</w:t>
+      </w:r>
+      <w:proofErr w:type="spellEnd"/>
+      <w:r>
+        <w:t xml:space="preserve"> compilations with debugging symbols and removed optimizations from Malloc. Additionally, all of the exercises are automatically loaded with GDB configured to the right version of </w:t>
+      </w:r>
+      <w:proofErr w:type="spellStart"/>
+      <w:r>
+        <w:t>LibC</w:t>
+      </w:r>
+      <w:proofErr w:type="spellEnd"/>
+      <w:r>
+        <w:t xml:space="preserve"> and the source code for Malloc. </w:t>
       </w:r>
     </w:p>
     <w:p>
@@ -137,8 +157,27 @@
           <w:numId w:val="1"/>
         </w:numPr>
       </w:pPr>
-      <w:r>
-        <w:t xml:space="preserve">Virtualbox installed on your current platform. Install the latest version of Virtualbox. </w:t>
+      <w:proofErr w:type="spellStart"/>
+      <w:r>
+        <w:t>Virtualbox</w:t>
+      </w:r>
+      <w:proofErr w:type="spellEnd"/>
+      <w:r>
+        <w:t xml:space="preserve"> installed on your current platform. </w:t>
+      </w:r>
+      <w:r>
+        <w:t>If not, i</w:t>
+      </w:r>
+      <w:r>
+        <w:t xml:space="preserve">nstall the latest version of </w:t>
+      </w:r>
+      <w:proofErr w:type="spellStart"/>
+      <w:r>
+        <w:t>Virtualbox</w:t>
+      </w:r>
+      <w:proofErr w:type="spellEnd"/>
+      <w:r>
+        <w:t xml:space="preserve">. </w:t>
       </w:r>
     </w:p>
     <w:p>
@@ -149,8 +188,13 @@
           <w:numId w:val="1"/>
         </w:numPr>
       </w:pPr>
-      <w:r>
-        <w:t xml:space="preserve">Virtualbox extension pack for the </w:t>
+      <w:proofErr w:type="spellStart"/>
+      <w:r>
+        <w:t>Virtualbox</w:t>
+      </w:r>
+      <w:proofErr w:type="spellEnd"/>
+      <w:r>
+        <w:t xml:space="preserve"> extension pack for the </w:t>
       </w:r>
       <w:r>
         <w:rPr>
@@ -160,13 +204,35 @@
         <w:t>same</w:t>
       </w:r>
       <w:r>
-        <w:t xml:space="preserve"> version of Virtualbox installed. </w:t>
-      </w:r>
-      <w:r>
-        <w:t xml:space="preserve">The extension pack is tied to the current version of Virtualbox. </w:t>
-      </w:r>
-      <w:r>
-        <w:t>This allows for features such as easy mouse integration and copy-paste to work on the VM.</w:t>
+        <w:t xml:space="preserve"> version of </w:t>
+      </w:r>
+      <w:proofErr w:type="spellStart"/>
+      <w:r>
+        <w:t>Virtualbox</w:t>
+      </w:r>
+      <w:proofErr w:type="spellEnd"/>
+      <w:r>
+        <w:t xml:space="preserve"> installed</w:t>
+      </w:r>
+      <w:r>
+        <w:t>; t</w:t>
+      </w:r>
+      <w:r>
+        <w:t xml:space="preserve">he extension pack is tied to the current version of </w:t>
+      </w:r>
+      <w:proofErr w:type="spellStart"/>
+      <w:r>
+        <w:t>Virtualbox</w:t>
+      </w:r>
+      <w:proofErr w:type="spellEnd"/>
+      <w:r>
+        <w:t xml:space="preserve">. </w:t>
+      </w:r>
+      <w:r>
+        <w:t>This allows for features such as easy mouse integration and copy-paste</w:t>
+      </w:r>
+      <w:r>
+        <w:t xml:space="preserve">. </w:t>
       </w:r>
     </w:p>
     <w:p>
@@ -194,7 +260,15 @@
     <w:p/>
     <w:p>
       <w:r>
-        <w:t xml:space="preserve">These instructions were written for installation on a Macbook. The steps are assumed to be the same on all OS’s (Windows, Linux, etc.) unless otherwise noted below. </w:t>
+        <w:t xml:space="preserve">These instructions were written for installation on a </w:t>
+      </w:r>
+      <w:proofErr w:type="spellStart"/>
+      <w:r>
+        <w:t>Macbook</w:t>
+      </w:r>
+      <w:proofErr w:type="spellEnd"/>
+      <w:r>
+        <w:t xml:space="preserve">. The steps are assumed to be the same on all OS’s (Windows, Linux, etc.) unless otherwise noted below. </w:t>
       </w:r>
     </w:p>
     <w:p>
@@ -206,98 +280,130 @@
         </w:numPr>
       </w:pPr>
       <w:r>
-        <w:t xml:space="preserve">Download the virtual machine from the link at </w:t>
-      </w:r>
+        <w:t>Download the virtual machine from the link at</w:t>
+      </w:r>
+      <w:r>
+        <w:t xml:space="preserve"> </w:t>
+      </w:r>
+      <w:hyperlink r:id="rId5" w:history="1">
+        <w:r>
+          <w:rPr>
+            <w:rStyle w:val="Hyperlink"/>
+          </w:rPr>
+          <w:t>h</w:t>
+        </w:r>
+        <w:r>
+          <w:rPr>
+            <w:rStyle w:val="Hyperlink"/>
+          </w:rPr>
+          <w:t>e</w:t>
+        </w:r>
+        <w:r>
+          <w:rPr>
+            <w:rStyle w:val="Hyperlink"/>
+          </w:rPr>
+          <w:t>r</w:t>
+        </w:r>
+        <w:r>
+          <w:rPr>
+            <w:rStyle w:val="Hyperlink"/>
+          </w:rPr>
+          <w:t>e</w:t>
+        </w:r>
+      </w:hyperlink>
       <w:r>
         <w:rPr>
           <w:b/>
           <w:bCs/>
-          <w:i/>
-          <w:iCs/>
-          <w:sz w:val="40"/>
-          <w:szCs w:val="40"/>
-        </w:rPr>
-        <w:t>TODO</w:t>
+        </w:rPr>
+        <w:t xml:space="preserve">. </w:t>
+      </w:r>
+      <w:r>
+        <w:t xml:space="preserve">The VM is 5 gigabytes in size. Make sure to give yourself ample time to download the file. </w:t>
+      </w:r>
+    </w:p>
+    <w:p>
+      <w:pPr>
+        <w:pStyle w:val="ListParagraph"/>
+        <w:numPr>
+          <w:ilvl w:val="0"/>
+          <w:numId w:val="2"/>
+        </w:numPr>
+      </w:pPr>
+      <w:r>
+        <w:t xml:space="preserve">Unzip the zip file to output the OVA file. </w:t>
+      </w:r>
+      <w:r>
+        <w:br/>
       </w:r>
       <w:r>
         <w:rPr>
           <w:b/>
           <w:bCs/>
         </w:rPr>
-        <w:t xml:space="preserve">. </w:t>
-      </w:r>
-      <w:r>
-        <w:t xml:space="preserve">The VM is 5 gigabytes in size. Make sure to give yourself ample time to download the file. Once this is done, unzip the VM. </w:t>
-      </w:r>
-      <w:r>
-        <w:br/>
+        <w:t>NOTE</w:t>
+      </w:r>
+      <w:r>
+        <w:t xml:space="preserve">: The default MacOS unarchiving tool will unzip the zip and the </w:t>
       </w:r>
       <w:r>
         <w:rPr>
           <w:b/>
           <w:bCs/>
         </w:rPr>
-        <w:t>NOTE</w:t>
-      </w:r>
-      <w:r>
-        <w:t xml:space="preserve">: The default MacOS unarchiving tool will unzip the zip and the </w:t>
+        <w:t>OVA</w:t>
+      </w:r>
+      <w:r>
+        <w:t xml:space="preserve"> file</w:t>
+      </w:r>
+      <w:r>
+        <w:t>; this is bad!</w:t>
+      </w:r>
+      <w:r>
+        <w:t xml:space="preserve"> If after unzipping you see a folder with an </w:t>
+      </w:r>
+      <w:proofErr w:type="spellStart"/>
+      <w:r>
+        <w:rPr>
+          <w:i/>
+          <w:iCs/>
+        </w:rPr>
+        <w:t>ovf</w:t>
+      </w:r>
+      <w:proofErr w:type="spellEnd"/>
+      <w:r>
+        <w:t xml:space="preserve"> file inside of it, </w:t>
+      </w:r>
+      <w:r>
+        <w:t>OVA file was also unzipped; trying to import this will not work</w:t>
+      </w:r>
+      <w:r>
+        <w:t xml:space="preserve">. In this case, use the </w:t>
+      </w:r>
+      <w:r>
+        <w:rPr>
+          <w:i/>
+          <w:iCs/>
+        </w:rPr>
+        <w:t>unzip</w:t>
+      </w:r>
+      <w:r>
+        <w:t xml:space="preserve"> command via the terminal CLI or another tool to unzip the zip file properly. </w:t>
+      </w:r>
+      <w:r>
+        <w:t xml:space="preserve">The command </w:t>
+      </w:r>
+      <w:r>
+        <w:rPr>
+          <w:i/>
+          <w:iCs/>
+        </w:rPr>
+        <w:t xml:space="preserve">unzip </w:t>
       </w:r>
       <w:r>
         <w:rPr>
           <w:b/>
           <w:bCs/>
-        </w:rPr>
-        <w:t>OVA</w:t>
-      </w:r>
-      <w:r>
-        <w:t xml:space="preserve"> file</w:t>
-      </w:r>
-      <w:r>
-        <w:t>; this is bad!</w:t>
-      </w:r>
-      <w:r>
-        <w:t xml:space="preserve"> If after unzipping you see a folder with an </w:t>
-      </w:r>
-      <w:r>
-        <w:rPr>
-          <w:i/>
-          <w:iCs/>
-        </w:rPr>
-        <w:t>ovf</w:t>
-      </w:r>
-      <w:r>
-        <w:t xml:space="preserve"> file inside of it, </w:t>
-      </w:r>
-      <w:r>
-        <w:t>OVA file was also unzipped; trying to import this will not work</w:t>
-      </w:r>
-      <w:r>
-        <w:t xml:space="preserve">. In this case, use the </w:t>
-      </w:r>
-      <w:r>
-        <w:rPr>
-          <w:i/>
-          <w:iCs/>
-        </w:rPr>
-        <w:t>unzip</w:t>
-      </w:r>
-      <w:r>
-        <w:t xml:space="preserve"> command via the terminal CLI or another tool to unzip the zip file properly. </w:t>
-      </w:r>
-      <w:r>
-        <w:t xml:space="preserve">The command </w:t>
-      </w:r>
-      <w:r>
-        <w:rPr>
-          <w:i/>
-          <w:iCs/>
-        </w:rPr>
-        <w:t xml:space="preserve">unzip </w:t>
-      </w:r>
-      <w:r>
-        <w:rPr>
-          <w:b/>
-          <w:bCs/>
           <w:i/>
           <w:iCs/>
         </w:rPr>
@@ -306,6 +412,7 @@
       <w:r>
         <w:t xml:space="preserve"> </w:t>
       </w:r>
+      <w:proofErr w:type="spellStart"/>
       <w:r>
         <w:rPr>
           <w:i/>
@@ -313,9 +420,11 @@
         </w:rPr>
         <w:t>heap_course</w:t>
       </w:r>
+      <w:proofErr w:type="spellEnd"/>
       <w:r>
         <w:t xml:space="preserve"> will unzip the files properly and the OVA file will be in the folder </w:t>
       </w:r>
+      <w:proofErr w:type="spellStart"/>
       <w:r>
         <w:rPr>
           <w:i/>
@@ -323,6 +432,7 @@
         </w:rPr>
         <w:t>heap_course</w:t>
       </w:r>
+      <w:proofErr w:type="spellEnd"/>
       <w:r>
         <w:t xml:space="preserve">. </w:t>
       </w:r>
@@ -372,7 +482,7 @@
                     <pic:cNvPicPr/>
                   </pic:nvPicPr>
                   <pic:blipFill>
-                    <a:blip r:embed="rId5">
+                    <a:blip r:embed="rId6">
                       <a:extLst>
                         <a:ext uri="{28A0092B-C50C-407E-A947-70E740481C1C}">
                           <a14:useLocalDpi xmlns:a14="http://schemas.microsoft.com/office/drawing/2010/main" val="0"/>
@@ -446,7 +556,7 @@
                     <pic:cNvPicPr/>
                   </pic:nvPicPr>
                   <pic:blipFill>
-                    <a:blip r:embed="rId6">
+                    <a:blip r:embed="rId7">
                       <a:extLst>
                         <a:ext uri="{28A0092B-C50C-407E-A947-70E740481C1C}">
                           <a14:useLocalDpi xmlns:a14="http://schemas.microsoft.com/office/drawing/2010/main" val="0"/>
@@ -484,6 +594,7 @@
       <w:r>
         <w:t xml:space="preserve">Click on the Heap Course file. This should be </w:t>
       </w:r>
+      <w:proofErr w:type="spellStart"/>
       <w:r>
         <w:rPr>
           <w:i/>
@@ -491,6 +602,7 @@
         </w:rPr>
         <w:t>heap_course.ova</w:t>
       </w:r>
+      <w:proofErr w:type="spellEnd"/>
       <w:r>
         <w:t xml:space="preserve">. </w:t>
       </w:r>
@@ -514,7 +626,7 @@
                     <pic:cNvPicPr/>
                   </pic:nvPicPr>
                   <pic:blipFill>
-                    <a:blip r:embed="rId7">
+                    <a:blip r:embed="rId8">
                       <a:extLst>
                         <a:ext uri="{28A0092B-C50C-407E-A947-70E740481C1C}">
                           <a14:useLocalDpi xmlns:a14="http://schemas.microsoft.com/office/drawing/2010/main" val="0"/>
@@ -600,7 +712,7 @@
                     <pic:cNvPicPr/>
                   </pic:nvPicPr>
                   <pic:blipFill>
-                    <a:blip r:embed="rId8">
+                    <a:blip r:embed="rId9">
                       <a:extLst>
                         <a:ext uri="{28A0092B-C50C-407E-A947-70E740481C1C}">
                           <a14:useLocalDpi xmlns:a14="http://schemas.microsoft.com/office/drawing/2010/main" val="0"/>
@@ -688,7 +800,7 @@
                     <pic:cNvPicPr/>
                   </pic:nvPicPr>
                   <pic:blipFill>
-                    <a:blip r:embed="rId9">
+                    <a:blip r:embed="rId10">
                       <a:extLst>
                         <a:ext uri="{28A0092B-C50C-407E-A947-70E740481C1C}">
                           <a14:useLocalDpi xmlns:a14="http://schemas.microsoft.com/office/drawing/2010/main" val="0"/>
@@ -782,7 +894,7 @@
                     <pic:cNvPicPr/>
                   </pic:nvPicPr>
                   <pic:blipFill>
-                    <a:blip r:embed="rId10">
+                    <a:blip r:embed="rId11">
                       <a:extLst>
                         <a:ext uri="{28A0092B-C50C-407E-A947-70E740481C1C}">
                           <a14:useLocalDpi xmlns:a14="http://schemas.microsoft.com/office/drawing/2010/main" val="0"/>
@@ -823,12 +935,21 @@
       <w:r>
         <w:t xml:space="preserve">Optionally, the CPU, Base Memory and other settings can be changed to fit the system. By default, they are relatively low. In order to change this, go to the </w:t>
       </w:r>
-      <w:r>
-        <w:rPr>
-          <w:i/>
-          <w:iCs/>
-        </w:rPr>
-        <w:t>Settings-&gt;</w:t>
+      <w:proofErr w:type="gramStart"/>
+      <w:r>
+        <w:rPr>
+          <w:i/>
+          <w:iCs/>
+        </w:rPr>
+        <w:t>Settings</w:t>
+      </w:r>
+      <w:proofErr w:type="gramEnd"/>
+      <w:r>
+        <w:rPr>
+          <w:i/>
+          <w:iCs/>
+        </w:rPr>
+        <w:t>-&gt;</w:t>
       </w:r>
       <w:r>
         <w:rPr>
@@ -903,93 +1024,6 @@
                 <pic:pic xmlns:pic="http://schemas.openxmlformats.org/drawingml/2006/picture">
                   <pic:nvPicPr>
                     <pic:cNvPr id="12" name="Picture 12" descr="Graphical user interface, text, application&#10;&#10;Description automatically generated"/>
-                    <pic:cNvPicPr/>
-                  </pic:nvPicPr>
-                  <pic:blipFill>
-                    <a:blip r:embed="rId11">
-                      <a:extLst>
-                        <a:ext uri="{28A0092B-C50C-407E-A947-70E740481C1C}">
-                          <a14:useLocalDpi xmlns:a14="http://schemas.microsoft.com/office/drawing/2010/main" val="0"/>
-                        </a:ext>
-                      </a:extLst>
-                    </a:blip>
-                    <a:stretch>
-                      <a:fillRect/>
-                    </a:stretch>
-                  </pic:blipFill>
-                  <pic:spPr>
-                    <a:xfrm>
-                      <a:off x="0" y="0"/>
-                      <a:ext cx="5943600" cy="3178175"/>
-                    </a:xfrm>
-                    <a:prstGeom prst="rect">
-                      <a:avLst/>
-                    </a:prstGeom>
-                  </pic:spPr>
-                </pic:pic>
-              </a:graphicData>
-            </a:graphic>
-          </wp:inline>
-        </w:drawing>
-      </w:r>
-    </w:p>
-    <w:p>
-      <w:pPr>
-        <w:pStyle w:val="ListParagraph"/>
-        <w:numPr>
-          <w:ilvl w:val="0"/>
-          <w:numId w:val="7"/>
-        </w:numPr>
-      </w:pPr>
-      <w:r>
-        <w:t xml:space="preserve">Once the virtual machine has finished booting, a login screen should appear. Use the username </w:t>
-      </w:r>
-      <w:r>
-        <w:rPr>
-          <w:i/>
-          <w:iCs/>
-        </w:rPr>
-        <w:t>pwn_heap</w:t>
-      </w:r>
-      <w:r>
-        <w:t xml:space="preserve"> and the password </w:t>
-      </w:r>
-      <w:r>
-        <w:rPr>
-          <w:i/>
-          <w:iCs/>
-        </w:rPr>
-        <w:t>pwn_heap</w:t>
-      </w:r>
-      <w:r>
-        <w:t xml:space="preserve"> to log into the VM. If all of this works, you should see a nice Linux desktop environment. </w:t>
-      </w:r>
-    </w:p>
-    <w:p>
-      <w:pPr>
-        <w:pStyle w:val="ListParagraph"/>
-        <w:ind w:left="773"/>
-      </w:pPr>
-      <w:r>
-        <w:br/>
-      </w:r>
-      <w:r>
-        <w:rPr>
-          <w:noProof/>
-        </w:rPr>
-        <w:drawing>
-          <wp:inline distT="0" distB="0" distL="0" distR="0" wp14:anchorId="6C005DF9" wp14:editId="0A186C68">
-            <wp:extent cx="5943600" cy="3178175"/>
-            <wp:effectExtent l="0" t="0" r="0" b="0"/>
-            <wp:docPr id="13" name="Picture 13" descr="Graphical user interface, application&#10;&#10;Description automatically generated"/>
-            <wp:cNvGraphicFramePr>
-              <a:graphicFrameLocks xmlns:a="http://schemas.openxmlformats.org/drawingml/2006/main" noChangeAspect="1"/>
-            </wp:cNvGraphicFramePr>
-            <a:graphic xmlns:a="http://schemas.openxmlformats.org/drawingml/2006/main">
-              <a:graphicData uri="http://schemas.openxmlformats.org/drawingml/2006/picture">
-                <pic:pic xmlns:pic="http://schemas.openxmlformats.org/drawingml/2006/picture">
-                  <pic:nvPicPr>
-                    <pic:cNvPr id="13" name="Picture 13" descr="Graphical user interface, application&#10;&#10;Description automatically generated"/>
                     <pic:cNvPicPr/>
                   </pic:nvPicPr>
                   <pic:blipFill>
@@ -1029,6 +1063,97 @@
         </w:numPr>
       </w:pPr>
       <w:r>
+        <w:t xml:space="preserve">Once the virtual machine has finished booting, a login screen should appear. Use the username </w:t>
+      </w:r>
+      <w:proofErr w:type="spellStart"/>
+      <w:r>
+        <w:rPr>
+          <w:i/>
+          <w:iCs/>
+        </w:rPr>
+        <w:t>pwn_heap</w:t>
+      </w:r>
+      <w:proofErr w:type="spellEnd"/>
+      <w:r>
+        <w:t xml:space="preserve"> and the password </w:t>
+      </w:r>
+      <w:proofErr w:type="spellStart"/>
+      <w:r>
+        <w:rPr>
+          <w:i/>
+          <w:iCs/>
+        </w:rPr>
+        <w:t>pwn_heap</w:t>
+      </w:r>
+      <w:proofErr w:type="spellEnd"/>
+      <w:r>
+        <w:t xml:space="preserve"> to log into the VM. If all of this works, you should see a nice Linux desktop environment. </w:t>
+      </w:r>
+    </w:p>
+    <w:p>
+      <w:pPr>
+        <w:pStyle w:val="ListParagraph"/>
+        <w:ind w:left="773"/>
+      </w:pPr>
+      <w:r>
+        <w:br/>
+      </w:r>
+      <w:r>
+        <w:rPr>
+          <w:noProof/>
+        </w:rPr>
+        <w:drawing>
+          <wp:inline distT="0" distB="0" distL="0" distR="0" wp14:anchorId="6C005DF9" wp14:editId="0A186C68">
+            <wp:extent cx="5943600" cy="3178175"/>
+            <wp:effectExtent l="0" t="0" r="0" b="0"/>
+            <wp:docPr id="13" name="Picture 13" descr="Graphical user interface, application&#10;&#10;Description automatically generated"/>
+            <wp:cNvGraphicFramePr>
+              <a:graphicFrameLocks xmlns:a="http://schemas.openxmlformats.org/drawingml/2006/main" noChangeAspect="1"/>
+            </wp:cNvGraphicFramePr>
+            <a:graphic xmlns:a="http://schemas.openxmlformats.org/drawingml/2006/main">
+              <a:graphicData uri="http://schemas.openxmlformats.org/drawingml/2006/picture">
+                <pic:pic xmlns:pic="http://schemas.openxmlformats.org/drawingml/2006/picture">
+                  <pic:nvPicPr>
+                    <pic:cNvPr id="13" name="Picture 13" descr="Graphical user interface, application&#10;&#10;Description automatically generated"/>
+                    <pic:cNvPicPr/>
+                  </pic:nvPicPr>
+                  <pic:blipFill>
+                    <a:blip r:embed="rId13">
+                      <a:extLst>
+                        <a:ext uri="{28A0092B-C50C-407E-A947-70E740481C1C}">
+                          <a14:useLocalDpi xmlns:a14="http://schemas.microsoft.com/office/drawing/2010/main" val="0"/>
+                        </a:ext>
+                      </a:extLst>
+                    </a:blip>
+                    <a:stretch>
+                      <a:fillRect/>
+                    </a:stretch>
+                  </pic:blipFill>
+                  <pic:spPr>
+                    <a:xfrm>
+                      <a:off x="0" y="0"/>
+                      <a:ext cx="5943600" cy="3178175"/>
+                    </a:xfrm>
+                    <a:prstGeom prst="rect">
+                      <a:avLst/>
+                    </a:prstGeom>
+                  </pic:spPr>
+                </pic:pic>
+              </a:graphicData>
+            </a:graphic>
+          </wp:inline>
+        </w:drawing>
+      </w:r>
+    </w:p>
+    <w:p>
+      <w:pPr>
+        <w:pStyle w:val="ListParagraph"/>
+        <w:numPr>
+          <w:ilvl w:val="0"/>
+          <w:numId w:val="7"/>
+        </w:numPr>
+      </w:pPr>
+      <w:r>
         <w:t xml:space="preserve">Open up the </w:t>
       </w:r>
       <w:r>
@@ -1068,7 +1193,7 @@
                     <pic:cNvPicPr/>
                   </pic:nvPicPr>
                   <pic:blipFill>
-                    <a:blip r:embed="rId13">
+                    <a:blip r:embed="rId14">
                       <a:extLst>
                         <a:ext uri="{28A0092B-C50C-407E-A947-70E740481C1C}">
                           <a14:useLocalDpi xmlns:a14="http://schemas.microsoft.com/office/drawing/2010/main" val="0"/>
@@ -1173,7 +1298,7 @@
                     <pic:cNvPicPr/>
                   </pic:nvPicPr>
                   <pic:blipFill>
-                    <a:blip r:embed="rId14">
+                    <a:blip r:embed="rId15">
                       <a:extLst>
                         <a:ext uri="{28A0092B-C50C-407E-A947-70E740481C1C}">
                           <a14:useLocalDpi xmlns:a14="http://schemas.microsoft.com/office/drawing/2010/main" val="0"/>
@@ -1217,6 +1342,7 @@
       <w:r>
         <w:t xml:space="preserve">Next, we are going to test to ensure that the environment for debugging is setup properly. Move to the </w:t>
       </w:r>
+      <w:proofErr w:type="spellStart"/>
       <w:r>
         <w:rPr>
           <w:i/>
@@ -1224,6 +1350,7 @@
         </w:rPr>
         <w:t>heap_training</w:t>
       </w:r>
+      <w:proofErr w:type="spellEnd"/>
       <w:r>
         <w:t xml:space="preserve"> directory by executing the command below. </w:t>
       </w:r>
@@ -1257,7 +1384,47 @@
           <w:sz w:val="18"/>
           <w:szCs w:val="18"/>
         </w:rPr>
-        <w:t xml:space="preserve"> ~/Desktop/heap_training/modules/intro_to_malloc/exercise1</w:t>
+        <w:t xml:space="preserve"> ~/Desktop/</w:t>
+      </w:r>
+      <w:proofErr w:type="spellStart"/>
+      <w:r>
+        <w:rPr>
+          <w:rFonts w:ascii="Menlo" w:eastAsia="Times New Roman" w:hAnsi="Menlo" w:cs="Menlo"/>
+          <w:color w:val="D4D4D4"/>
+          <w:sz w:val="18"/>
+          <w:szCs w:val="18"/>
+        </w:rPr>
+        <w:t>heap_training</w:t>
+      </w:r>
+      <w:proofErr w:type="spellEnd"/>
+      <w:r>
+        <w:rPr>
+          <w:rFonts w:ascii="Menlo" w:eastAsia="Times New Roman" w:hAnsi="Menlo" w:cs="Menlo"/>
+          <w:color w:val="D4D4D4"/>
+          <w:sz w:val="18"/>
+          <w:szCs w:val="18"/>
+        </w:rPr>
+        <w:t>/modules/</w:t>
+      </w:r>
+      <w:proofErr w:type="spellStart"/>
+      <w:r>
+        <w:rPr>
+          <w:rFonts w:ascii="Menlo" w:eastAsia="Times New Roman" w:hAnsi="Menlo" w:cs="Menlo"/>
+          <w:color w:val="D4D4D4"/>
+          <w:sz w:val="18"/>
+          <w:szCs w:val="18"/>
+        </w:rPr>
+        <w:t>intro_to_malloc</w:t>
+      </w:r>
+      <w:proofErr w:type="spellEnd"/>
+      <w:r>
+        <w:rPr>
+          <w:rFonts w:ascii="Menlo" w:eastAsia="Times New Roman" w:hAnsi="Menlo" w:cs="Menlo"/>
+          <w:color w:val="D4D4D4"/>
+          <w:sz w:val="18"/>
+          <w:szCs w:val="18"/>
+        </w:rPr>
+        <w:t>/exercise1</w:t>
       </w:r>
     </w:p>
     <w:p/>
@@ -1298,7 +1465,7 @@
                     <pic:cNvPicPr/>
                   </pic:nvPicPr>
                   <pic:blipFill>
-                    <a:blip r:embed="rId15" cstate="print">
+                    <a:blip r:embed="rId16" cstate="print">
                       <a:extLst>
                         <a:ext uri="{28A0092B-C50C-407E-A947-70E740481C1C}">
                           <a14:useLocalDpi xmlns:a14="http://schemas.microsoft.com/office/drawing/2010/main" val="0"/>
@@ -1357,7 +1524,15 @@
         <w:t>for the challenge.</w:t>
       </w:r>
       <w:r>
-        <w:t xml:space="preserve"> All of the templates in the modules automatically load the binary with the right version of LibC, debugging symbols and source code linked to </w:t>
+        <w:t xml:space="preserve"> All of the templates in the modules automatically load the binary with the right version of </w:t>
+      </w:r>
+      <w:proofErr w:type="spellStart"/>
+      <w:r>
+        <w:t>LibC</w:t>
+      </w:r>
+      <w:proofErr w:type="spellEnd"/>
+      <w:r>
+        <w:t xml:space="preserve">, debugging symbols and source code linked to </w:t>
       </w:r>
       <w:r>
         <w:rPr>
@@ -1432,7 +1607,7 @@
                     <pic:cNvPicPr/>
                   </pic:nvPicPr>
                   <pic:blipFill>
-                    <a:blip r:embed="rId16" cstate="print">
+                    <a:blip r:embed="rId17" cstate="print">
                       <a:extLst>
                         <a:ext uri="{28A0092B-C50C-407E-A947-70E740481C1C}">
                           <a14:useLocalDpi xmlns:a14="http://schemas.microsoft.com/office/drawing/2010/main" val="0"/>
@@ -1468,7 +1643,15 @@
         </w:numPr>
       </w:pPr>
       <w:r>
-        <w:t xml:space="preserve">Now, we will check to see if the LibC source code has been loaded in properly. This can be done by running the command </w:t>
+        <w:t xml:space="preserve">Now, we will check to see if the </w:t>
+      </w:r>
+      <w:proofErr w:type="spellStart"/>
+      <w:r>
+        <w:t>LibC</w:t>
+      </w:r>
+      <w:proofErr w:type="spellEnd"/>
+      <w:r>
+        <w:t xml:space="preserve"> source code has been loaded in properly. This can be done by running the command </w:t>
       </w:r>
       <w:r>
         <w:rPr>
@@ -1525,7 +1708,7 @@
                     <pic:cNvPicPr/>
                   </pic:nvPicPr>
                   <pic:blipFill>
-                    <a:blip r:embed="rId17" cstate="print">
+                    <a:blip r:embed="rId18" cstate="print">
                       <a:extLst>
                         <a:ext uri="{28A0092B-C50C-407E-A947-70E740481C1C}">
                           <a14:useLocalDpi xmlns:a14="http://schemas.microsoft.com/office/drawing/2010/main" val="0"/>
@@ -1568,7 +1751,15 @@
       </w:pPr>
       <w:r>
         <w:lastRenderedPageBreak/>
-        <w:t xml:space="preserve">If you have gotten this far, you are good to go! The debugging environment is setup, the VM works and you are ready to tackle this new challenge. If you wanted to prepare for the course more, go review </w:t>
+        <w:t xml:space="preserve">If you have gotten this far, you are good to go! The debugging environment is setup, the VM </w:t>
+      </w:r>
+      <w:proofErr w:type="gramStart"/>
+      <w:r>
+        <w:t>works</w:t>
+      </w:r>
+      <w:proofErr w:type="gramEnd"/>
+      <w:r>
+        <w:t xml:space="preserve"> and you are ready to tackle this new challenge. If you wanted to prepare for the course more, go review </w:t>
       </w:r>
       <w:r>
         <w:t xml:space="preserve">the basics of </w:t>
@@ -1585,6 +1776,7 @@
       <w:r>
         <w:t xml:space="preserve">Python (particularly </w:t>
       </w:r>
+      <w:proofErr w:type="spellStart"/>
       <w:r>
         <w:rPr>
           <w:i/>
@@ -1592,6 +1784,7 @@
         </w:rPr>
         <w:t>pwntools</w:t>
       </w:r>
+      <w:proofErr w:type="spellEnd"/>
       <w:r>
         <w:t xml:space="preserve">). </w:t>
       </w:r>
@@ -1603,10 +1796,13 @@
           <w:i/>
           <w:iCs/>
         </w:rPr>
-        <w:t>pre-course material</w:t>
-      </w:r>
-      <w:r>
-        <w:t xml:space="preserve"> manual.</w:t>
+        <w:t>preparation</w:t>
+      </w:r>
+      <w:r>
+        <w:t xml:space="preserve"> slack channel</w:t>
+      </w:r>
+      <w:r>
+        <w:t xml:space="preserve">. </w:t>
       </w:r>
     </w:p>
     <w:sectPr>
@@ -1620,7 +1816,7 @@
 </file>
 
 <file path=word/numbering.xml><?xml version="1.0" encoding="utf-8"?>
-<w:numbering xmlns:wpc="http://schemas.microsoft.com/office/word/2010/wordprocessingCanvas" xmlns:cx="http://schemas.microsoft.com/office/drawing/2014/chartex" xmlns:cx1="http://schemas.microsoft.com/office/drawing/2015/9/8/chartex" xmlns:cx2="http://schemas.microsoft.com/office/drawing/2015/10/21/chartex" xmlns:cx3="http://schemas.microsoft.com/office/drawing/2016/5/9/chartex" xmlns:cx4="http://schemas.microsoft.com/office/drawing/2016/5/10/chartex" xmlns:cx5="http://schemas.microsoft.com/office/drawing/2016/5/11/chartex" xmlns:cx6="http://schemas.microsoft.com/office/drawing/2016/5/12/chartex" xmlns:cx7="http://schemas.microsoft.com/office/drawing/2016/5/13/chartex" xmlns:cx8="http://schemas.microsoft.com/office/drawing/2016/5/14/chartex" xmlns:mc="http://schemas.openxmlformats.org/markup-compatibility/2006" xmlns:aink="http://schemas.microsoft.com/office/drawing/2016/ink" xmlns:am3d="http://schemas.microsoft.com/office/drawing/2017/model3d" xmlns:o="urn:schemas-microsoft-com:office:office" xmlns:r="http://schemas.openxmlformats.org/officeDocument/2006/relationships" xmlns:m="http://schemas.openxmlformats.org/officeDocument/2006/math" xmlns:v="urn:schemas-microsoft-com:vml" xmlns:wp14="http://schemas.microsoft.com/office/word/2010/wordprocessingDrawing" xmlns:wp="http://schemas.openxmlformats.org/drawingml/2006/wordprocessingDrawing" xmlns:w10="urn:schemas-microsoft-com:office:word" xmlns:w="http://schemas.openxmlformats.org/wordprocessingml/2006/main" xmlns:w14="http://schemas.microsoft.com/office/word/2010/wordml" xmlns:w15="http://schemas.microsoft.com/office/word/2012/wordml" xmlns:w16cex="http://schemas.microsoft.com/office/word/2018/wordml/cex" xmlns:w16cid="http://schemas.microsoft.com/office/word/2016/wordml/cid" xmlns:w16="http://schemas.microsoft.com/office/word/2018/wordml" xmlns:w16se="http://schemas.microsoft.com/office/word/2015/wordml/symex" xmlns:wpg="http://schemas.microsoft.com/office/word/2010/wordprocessingGroup" xmlns:wpi="http://schemas.microsoft.com/office/word/2010/wordprocessingInk" xmlns:wne="http://schemas.microsoft.com/office/word/2006/wordml" xmlns:wps="http://schemas.microsoft.com/office/word/2010/wordprocessingShape" mc:Ignorable="w14 w15 w16se w16cid w16 w16cex wp14">
+<w:numbering xmlns:wpc="http://schemas.microsoft.com/office/word/2010/wordprocessingCanvas" xmlns:cx="http://schemas.microsoft.com/office/drawing/2014/chartex" xmlns:cx1="http://schemas.microsoft.com/office/drawing/2015/9/8/chartex" xmlns:cx2="http://schemas.microsoft.com/office/drawing/2015/10/21/chartex" xmlns:cx3="http://schemas.microsoft.com/office/drawing/2016/5/9/chartex" xmlns:cx4="http://schemas.microsoft.com/office/drawing/2016/5/10/chartex" xmlns:cx5="http://schemas.microsoft.com/office/drawing/2016/5/11/chartex" xmlns:cx6="http://schemas.microsoft.com/office/drawing/2016/5/12/chartex" xmlns:cx7="http://schemas.microsoft.com/office/drawing/2016/5/13/chartex" xmlns:cx8="http://schemas.microsoft.com/office/drawing/2016/5/14/chartex" xmlns:mc="http://schemas.openxmlformats.org/markup-compatibility/2006" xmlns:aink="http://schemas.microsoft.com/office/drawing/2016/ink" xmlns:am3d="http://schemas.microsoft.com/office/drawing/2017/model3d" xmlns:o="urn:schemas-microsoft-com:office:office" xmlns:r="http://schemas.openxmlformats.org/officeDocument/2006/relationships" xmlns:m="http://schemas.openxmlformats.org/officeDocument/2006/math" xmlns:v="urn:schemas-microsoft-com:vml" xmlns:wp14="http://schemas.microsoft.com/office/word/2010/wordprocessingDrawing" xmlns:wp="http://schemas.openxmlformats.org/drawingml/2006/wordprocessingDrawing" xmlns:w10="urn:schemas-microsoft-com:office:word" xmlns:w="http://schemas.openxmlformats.org/wordprocessingml/2006/main" xmlns:w14="http://schemas.microsoft.com/office/word/2010/wordml" xmlns:w15="http://schemas.microsoft.com/office/word/2012/wordml" xmlns:w16cex="http://schemas.microsoft.com/office/word/2018/wordml/cex" xmlns:w16cid="http://schemas.microsoft.com/office/word/2016/wordml/cid" xmlns:w16="http://schemas.microsoft.com/office/word/2018/wordml" xmlns:w16sdtdh="http://schemas.microsoft.com/office/word/2020/wordml/sdtdatahash" xmlns:w16se="http://schemas.microsoft.com/office/word/2015/wordml/symex" xmlns:wpg="http://schemas.microsoft.com/office/word/2010/wordprocessingGroup" xmlns:wpi="http://schemas.microsoft.com/office/word/2010/wordprocessingInk" xmlns:wne="http://schemas.microsoft.com/office/word/2006/wordml" xmlns:wps="http://schemas.microsoft.com/office/word/2010/wordprocessingShape" mc:Ignorable="w14 w15 w16se w16cid w16 w16cex w16sdtdh wp14">
   <w:abstractNum w:abstractNumId="0" w15:restartNumberingAfterBreak="0">
     <w:nsid w:val="133D300D"/>
     <w:multiLevelType w:val="hybridMultilevel"/>
@@ -2357,7 +2553,7 @@
 </file>
 
 <file path=word/styles.xml><?xml version="1.0" encoding="utf-8"?>
-<w:styles xmlns:mc="http://schemas.openxmlformats.org/markup-compatibility/2006" xmlns:r="http://schemas.openxmlformats.org/officeDocument/2006/relationships" xmlns:w="http://schemas.openxmlformats.org/wordprocessingml/2006/main" xmlns:w14="http://schemas.microsoft.com/office/word/2010/wordml" xmlns:w15="http://schemas.microsoft.com/office/word/2012/wordml" xmlns:w16cex="http://schemas.microsoft.com/office/word/2018/wordml/cex" xmlns:w16cid="http://schemas.microsoft.com/office/word/2016/wordml/cid" xmlns:w16="http://schemas.microsoft.com/office/word/2018/wordml" xmlns:w16se="http://schemas.microsoft.com/office/word/2015/wordml/symex" mc:Ignorable="w14 w15 w16se w16cid w16 w16cex">
+<w:styles xmlns:mc="http://schemas.openxmlformats.org/markup-compatibility/2006" xmlns:r="http://schemas.openxmlformats.org/officeDocument/2006/relationships" xmlns:w="http://schemas.openxmlformats.org/wordprocessingml/2006/main" xmlns:w14="http://schemas.microsoft.com/office/word/2010/wordml" xmlns:w15="http://schemas.microsoft.com/office/word/2012/wordml" xmlns:w16cex="http://schemas.microsoft.com/office/word/2018/wordml/cex" xmlns:w16cid="http://schemas.microsoft.com/office/word/2016/wordml/cid" xmlns:w16="http://schemas.microsoft.com/office/word/2018/wordml" xmlns:w16sdtdh="http://schemas.microsoft.com/office/word/2020/wordml/sdtdatahash" xmlns:w16se="http://schemas.microsoft.com/office/word/2015/wordml/symex" mc:Ignorable="w14 w15 w16se w16cid w16 w16cex w16sdtdh">
   <w:docDefaults>
     <w:rPrDefault>
       <w:rPr>
@@ -2856,6 +3052,41 @@
       <w:szCs w:val="32"/>
     </w:rPr>
   </w:style>
+  <w:style w:type="character" w:styleId="Hyperlink">
+    <w:name w:val="Hyperlink"/>
+    <w:basedOn w:val="DefaultParagraphFont"/>
+    <w:uiPriority w:val="99"/>
+    <w:unhideWhenUsed/>
+    <w:rsid w:val="009A7D32"/>
+    <w:rPr>
+      <w:color w:val="0563C1" w:themeColor="hyperlink"/>
+      <w:u w:val="single"/>
+    </w:rPr>
+  </w:style>
+  <w:style w:type="character" w:styleId="UnresolvedMention">
+    <w:name w:val="Unresolved Mention"/>
+    <w:basedOn w:val="DefaultParagraphFont"/>
+    <w:uiPriority w:val="99"/>
+    <w:semiHidden/>
+    <w:unhideWhenUsed/>
+    <w:rsid w:val="009A7D32"/>
+    <w:rPr>
+      <w:color w:val="605E5C"/>
+      <w:shd w:val="clear" w:color="auto" w:fill="E1DFDD"/>
+    </w:rPr>
+  </w:style>
+  <w:style w:type="character" w:styleId="FollowedHyperlink">
+    <w:name w:val="FollowedHyperlink"/>
+    <w:basedOn w:val="DefaultParagraphFont"/>
+    <w:uiPriority w:val="99"/>
+    <w:semiHidden/>
+    <w:unhideWhenUsed/>
+    <w:rsid w:val="009A7D32"/>
+    <w:rPr>
+      <w:color w:val="954F72" w:themeColor="followedHyperlink"/>
+      <w:u w:val="single"/>
+    </w:rPr>
+  </w:style>
 </w:styles>
 </file>
 

</xml_diff>

<commit_message>
Hackfest small changes + unsorted bin improvements
</commit_message>
<xml_diff>
--- a/resources/VMInstallationSteps.docx
+++ b/resources/VMInstallationSteps.docx
@@ -22,7 +22,15 @@
         <w:t>virtual machine</w:t>
       </w:r>
       <w:r>
-        <w:t xml:space="preserve"> that is pre-configured with all of the material for the course. By doing this, there should be minimal issues during the course with the environment. </w:t>
+        <w:t xml:space="preserve"> that is pre-configured with </w:t>
+      </w:r>
+      <w:proofErr w:type="gramStart"/>
+      <w:r>
+        <w:t>all of</w:t>
+      </w:r>
+      <w:proofErr w:type="gramEnd"/>
+      <w:r>
+        <w:t xml:space="preserve"> the material for the course. By doing this, there should be minimal issues during the course with the environment. </w:t>
       </w:r>
       <w:r>
         <w:t>I</w:t>
@@ -54,7 +62,15 @@
         <w:t xml:space="preserve"> channel. </w:t>
       </w:r>
       <w:r>
-        <w:t xml:space="preserve">If you are trying to get the most out of the workshop (you’re going to DEF CON, of course you are), then install this VM prior to the workshop; installing </w:t>
+        <w:t xml:space="preserve">If you are trying to get the most out of the </w:t>
+      </w:r>
+      <w:proofErr w:type="gramStart"/>
+      <w:r>
+        <w:t>workshop</w:t>
+      </w:r>
+      <w:proofErr w:type="gramEnd"/>
+      <w:r>
+        <w:t xml:space="preserve"> then install this VM prior to the workshop; installing </w:t>
       </w:r>
       <w:r>
         <w:t>during the workshop</w:t>
@@ -69,10 +85,24 @@
         <w:t xml:space="preserve"> some time</w:t>
       </w:r>
       <w:r>
-        <w:t xml:space="preserve"> that could be better sent leaning the material</w:t>
-      </w:r>
-      <w:r>
-        <w:t xml:space="preserve"> at DEF CON.</w:t>
+        <w:t xml:space="preserve"> that could be better sent lea</w:t>
+      </w:r>
+      <w:r>
+        <w:t>r</w:t>
+      </w:r>
+      <w:r>
+        <w:t>ning the material</w:t>
+      </w:r>
+      <w:r>
+        <w:t xml:space="preserve"> at </w:t>
+      </w:r>
+      <w:proofErr w:type="spellStart"/>
+      <w:r>
+        <w:t>HackFest</w:t>
+      </w:r>
+      <w:proofErr w:type="spellEnd"/>
+      <w:r>
+        <w:t>.</w:t>
       </w:r>
     </w:p>
     <w:p/>
@@ -135,7 +165,15 @@
       </w:r>
       <w:proofErr w:type="spellEnd"/>
       <w:r>
-        <w:t xml:space="preserve"> compilations with debugging symbols and removed optimizations from Malloc. Additionally, all of the exercises are automatically loaded with GDB configured to the right version of </w:t>
+        <w:t xml:space="preserve"> compilations with debugging symbols and removed optimizations from Malloc. Additionally, </w:t>
+      </w:r>
+      <w:proofErr w:type="gramStart"/>
+      <w:r>
+        <w:t>all of</w:t>
+      </w:r>
+      <w:proofErr w:type="gramEnd"/>
+      <w:r>
+        <w:t xml:space="preserve"> the exercises are automatically loaded with GDB configured to the right version of </w:t>
       </w:r>
       <w:proofErr w:type="spellStart"/>
       <w:r>
@@ -211,55 +249,36 @@
       <w:pPr>
         <w:pStyle w:val="ListParagraph"/>
         <w:numPr>
-          <w:ilvl w:val="0"/>
+          <w:ilvl w:val="1"/>
           <w:numId w:val="1"/>
         </w:numPr>
       </w:pPr>
+      <w:r>
+        <w:t xml:space="preserve">NOTE: I have not personally tested this on </w:t>
+      </w:r>
+      <w:proofErr w:type="gramStart"/>
+      <w:r>
+        <w:t>VMWare</w:t>
+      </w:r>
+      <w:proofErr w:type="gramEnd"/>
+      <w:r>
+        <w:t xml:space="preserve"> but other people have installed it with success. I recommend using </w:t>
+      </w:r>
       <w:proofErr w:type="spellStart"/>
       <w:r>
         <w:t>Virtualbox</w:t>
       </w:r>
       <w:proofErr w:type="spellEnd"/>
       <w:r>
-        <w:t xml:space="preserve"> extension pack for the </w:t>
-      </w:r>
-      <w:r>
-        <w:rPr>
-          <w:b/>
-          <w:bCs/>
-        </w:rPr>
-        <w:t>same</w:t>
-      </w:r>
-      <w:r>
-        <w:t xml:space="preserve"> version of </w:t>
-      </w:r>
-      <w:proofErr w:type="spellStart"/>
-      <w:r>
-        <w:t>Virtualbox</w:t>
-      </w:r>
-      <w:proofErr w:type="spellEnd"/>
-      <w:r>
-        <w:t xml:space="preserve"> installed</w:t>
-      </w:r>
-      <w:r>
-        <w:t>; t</w:t>
-      </w:r>
-      <w:r>
-        <w:t xml:space="preserve">he extension pack is tied to the current version of </w:t>
-      </w:r>
-      <w:proofErr w:type="spellStart"/>
-      <w:r>
-        <w:t>Virtualbox</w:t>
-      </w:r>
-      <w:proofErr w:type="spellEnd"/>
-      <w:r>
-        <w:t xml:space="preserve">. </w:t>
-      </w:r>
-      <w:r>
-        <w:t>This allows for features such as easy mouse integration and copy-paste</w:t>
-      </w:r>
-      <w:r>
-        <w:t xml:space="preserve"> across hosts.</w:t>
+        <w:t xml:space="preserve"> none-the-</w:t>
+      </w:r>
+      <w:proofErr w:type="gramStart"/>
+      <w:r>
+        <w:t>less</w:t>
+      </w:r>
+      <w:proofErr w:type="gramEnd"/>
+      <w:r>
+        <w:t xml:space="preserve"> but this is still an option.</w:t>
       </w:r>
     </w:p>
     <w:p>
@@ -270,8 +289,92 @@
           <w:numId w:val="1"/>
         </w:numPr>
       </w:pPr>
-      <w:r>
-        <w:t>At least 10GB of free space on the device.</w:t>
+      <w:proofErr w:type="spellStart"/>
+      <w:r>
+        <w:t>Virtualbox</w:t>
+      </w:r>
+      <w:proofErr w:type="spellEnd"/>
+      <w:r>
+        <w:t xml:space="preserve"> extension pack for the </w:t>
+      </w:r>
+      <w:r>
+        <w:rPr>
+          <w:b/>
+          <w:bCs/>
+        </w:rPr>
+        <w:t>same</w:t>
+      </w:r>
+      <w:r>
+        <w:t xml:space="preserve"> version of </w:t>
+      </w:r>
+      <w:proofErr w:type="spellStart"/>
+      <w:r>
+        <w:t>Virtualbox</w:t>
+      </w:r>
+      <w:proofErr w:type="spellEnd"/>
+      <w:r>
+        <w:t xml:space="preserve"> installed</w:t>
+      </w:r>
+      <w:r>
+        <w:t>; t</w:t>
+      </w:r>
+      <w:r>
+        <w:t xml:space="preserve">he extension pack is tied to the current version of </w:t>
+      </w:r>
+      <w:proofErr w:type="spellStart"/>
+      <w:r>
+        <w:t>Virtualbox</w:t>
+      </w:r>
+      <w:proofErr w:type="spellEnd"/>
+      <w:r>
+        <w:t xml:space="preserve">. </w:t>
+      </w:r>
+      <w:r>
+        <w:t>This allows for features such as easy mouse integration and copy-paste</w:t>
+      </w:r>
+      <w:r>
+        <w:t xml:space="preserve"> across hosts.</w:t>
+      </w:r>
+    </w:p>
+    <w:p>
+      <w:pPr>
+        <w:pStyle w:val="ListParagraph"/>
+        <w:numPr>
+          <w:ilvl w:val="0"/>
+          <w:numId w:val="1"/>
+        </w:numPr>
+      </w:pPr>
+      <w:r>
+        <w:t xml:space="preserve">At least </w:t>
+      </w:r>
+      <w:r>
+        <w:t>5</w:t>
+      </w:r>
+      <w:r>
+        <w:t>GB of free space on the device.</w:t>
+      </w:r>
+    </w:p>
+    <w:p>
+      <w:pPr>
+        <w:pStyle w:val="ListParagraph"/>
+        <w:numPr>
+          <w:ilvl w:val="0"/>
+          <w:numId w:val="1"/>
+        </w:numPr>
+      </w:pPr>
+      <w:r>
+        <w:t xml:space="preserve">Join the slack channel! This is where the slides, solution guides and questions will be answered at. Here’s a link to join: </w:t>
+      </w:r>
+      <w:hyperlink r:id="rId5" w:history="1">
+        <w:r>
+          <w:rPr>
+            <w:rStyle w:val="Hyperlink"/>
+          </w:rPr>
+          <w:t>https://join.slack.com/t/heapworkshoph-4um8827/shared_invite/zt-yjqhuvxf-3eBDGhW0px4c_7PUS2pwow</w:t>
+        </w:r>
+      </w:hyperlink>
+      <w:r>
+        <w:t xml:space="preserve"> </w:t>
       </w:r>
     </w:p>
     <w:p/>
@@ -312,24 +415,12 @@
       <w:r>
         <w:t xml:space="preserve"> </w:t>
       </w:r>
-      <w:hyperlink r:id="rId5" w:history="1">
+      <w:hyperlink r:id="rId6" w:history="1">
         <w:r>
           <w:rPr>
             <w:rStyle w:val="Hyperlink"/>
           </w:rPr>
-          <w:t>he</w:t>
-        </w:r>
-        <w:r>
-          <w:rPr>
-            <w:rStyle w:val="Hyperlink"/>
-          </w:rPr>
-          <w:t>r</w:t>
-        </w:r>
-        <w:r>
-          <w:rPr>
-            <w:rStyle w:val="Hyperlink"/>
-          </w:rPr>
-          <w:t>e</w:t>
+          <w:t>here</w:t>
         </w:r>
       </w:hyperlink>
       <w:r>
@@ -378,7 +469,11 @@
         <w:t xml:space="preserve"> file</w:t>
       </w:r>
       <w:r>
-        <w:t>; this is bad!</w:t>
+        <w:t xml:space="preserve">; this is </w:t>
+      </w:r>
+      <w:r>
+        <w:lastRenderedPageBreak/>
+        <w:t>bad!</w:t>
       </w:r>
       <w:r>
         <w:t xml:space="preserve"> If after unzipping you see a folder with an </w:t>
@@ -467,7 +562,6 @@
         </w:numPr>
       </w:pPr>
       <w:r>
-        <w:lastRenderedPageBreak/>
         <w:t>Click on</w:t>
       </w:r>
       <w:r>
@@ -503,7 +597,7 @@
                     <pic:cNvPicPr/>
                   </pic:nvPicPr>
                   <pic:blipFill>
-                    <a:blip r:embed="rId6">
+                    <a:blip r:embed="rId7">
                       <a:extLst>
                         <a:ext uri="{28A0092B-C50C-407E-A947-70E740481C1C}">
                           <a14:useLocalDpi xmlns:a14="http://schemas.microsoft.com/office/drawing/2010/main" val="0"/>
@@ -577,7 +671,7 @@
                     <pic:cNvPicPr/>
                   </pic:nvPicPr>
                   <pic:blipFill>
-                    <a:blip r:embed="rId7">
+                    <a:blip r:embed="rId8">
                       <a:extLst>
                         <a:ext uri="{28A0092B-C50C-407E-A947-70E740481C1C}">
                           <a14:useLocalDpi xmlns:a14="http://schemas.microsoft.com/office/drawing/2010/main" val="0"/>
@@ -647,7 +741,7 @@
                     <pic:cNvPicPr/>
                   </pic:nvPicPr>
                   <pic:blipFill>
-                    <a:blip r:embed="rId8">
+                    <a:blip r:embed="rId9">
                       <a:extLst>
                         <a:ext uri="{28A0092B-C50C-407E-A947-70E740481C1C}">
                           <a14:useLocalDpi xmlns:a14="http://schemas.microsoft.com/office/drawing/2010/main" val="0"/>
@@ -717,6 +811,7 @@
         <w:rPr>
           <w:noProof/>
         </w:rPr>
+        <w:lastRenderedPageBreak/>
         <w:drawing>
           <wp:inline distT="0" distB="0" distL="0" distR="0" wp14:anchorId="0AC05F71" wp14:editId="2ECF7B76">
             <wp:extent cx="5943600" cy="1710055"/>
@@ -733,7 +828,7 @@
                     <pic:cNvPicPr/>
                   </pic:nvPicPr>
                   <pic:blipFill>
-                    <a:blip r:embed="rId9">
+                    <a:blip r:embed="rId10">
                       <a:extLst>
                         <a:ext uri="{28A0092B-C50C-407E-A947-70E740481C1C}">
                           <a14:useLocalDpi xmlns:a14="http://schemas.microsoft.com/office/drawing/2010/main" val="0"/>
@@ -792,11 +887,7 @@
         <w:t>Settings-&gt;Network</w:t>
       </w:r>
       <w:r>
-        <w:t xml:space="preserve">. Once here, confirm that the networking is set to NAT. This allows for </w:t>
-      </w:r>
-      <w:r>
-        <w:lastRenderedPageBreak/>
-        <w:t xml:space="preserve">the VM to have internet.  </w:t>
+        <w:t xml:space="preserve">. Once here, confirm that the networking is set to NAT. This allows for the VM to have internet.  </w:t>
       </w:r>
       <w:r>
         <w:br/>
@@ -821,7 +912,7 @@
                     <pic:cNvPicPr/>
                   </pic:nvPicPr>
                   <pic:blipFill>
-                    <a:blip r:embed="rId10">
+                    <a:blip r:embed="rId11">
                       <a:extLst>
                         <a:ext uri="{28A0092B-C50C-407E-A947-70E740481C1C}">
                           <a14:useLocalDpi xmlns:a14="http://schemas.microsoft.com/office/drawing/2010/main" val="0"/>
@@ -915,7 +1006,7 @@
                     <pic:cNvPicPr/>
                   </pic:nvPicPr>
                   <pic:blipFill>
-                    <a:blip r:embed="rId11">
+                    <a:blip r:embed="rId12">
                       <a:extLst>
                         <a:ext uri="{28A0092B-C50C-407E-A947-70E740481C1C}">
                           <a14:useLocalDpi xmlns:a14="http://schemas.microsoft.com/office/drawing/2010/main" val="0"/>
@@ -954,6 +1045,7 @@
         </w:numPr>
       </w:pPr>
       <w:r>
+        <w:lastRenderedPageBreak/>
         <w:t xml:space="preserve">Optionally, the CPU, Base Memory and other settings can be changed to fit the system. By default, they are relatively low. In order to change this, go to the </w:t>
       </w:r>
       <w:proofErr w:type="gramStart"/>
@@ -1053,97 +1145,6 @@
                 <pic:pic xmlns:pic="http://schemas.openxmlformats.org/drawingml/2006/picture">
                   <pic:nvPicPr>
                     <pic:cNvPr id="12" name="Picture 12" descr="Graphical user interface, text, application&#10;&#10;Description automatically generated"/>
-                    <pic:cNvPicPr/>
-                  </pic:nvPicPr>
-                  <pic:blipFill>
-                    <a:blip r:embed="rId12">
-                      <a:extLst>
-                        <a:ext uri="{28A0092B-C50C-407E-A947-70E740481C1C}">
-                          <a14:useLocalDpi xmlns:a14="http://schemas.microsoft.com/office/drawing/2010/main" val="0"/>
-                        </a:ext>
-                      </a:extLst>
-                    </a:blip>
-                    <a:stretch>
-                      <a:fillRect/>
-                    </a:stretch>
-                  </pic:blipFill>
-                  <pic:spPr>
-                    <a:xfrm>
-                      <a:off x="0" y="0"/>
-                      <a:ext cx="5943600" cy="3178175"/>
-                    </a:xfrm>
-                    <a:prstGeom prst="rect">
-                      <a:avLst/>
-                    </a:prstGeom>
-                  </pic:spPr>
-                </pic:pic>
-              </a:graphicData>
-            </a:graphic>
-          </wp:inline>
-        </w:drawing>
-      </w:r>
-    </w:p>
-    <w:p>
-      <w:pPr>
-        <w:pStyle w:val="ListParagraph"/>
-        <w:numPr>
-          <w:ilvl w:val="0"/>
-          <w:numId w:val="7"/>
-        </w:numPr>
-      </w:pPr>
-      <w:r>
-        <w:t xml:space="preserve">Once the virtual machine has finished booting, a login screen should appear. Use the username </w:t>
-      </w:r>
-      <w:proofErr w:type="spellStart"/>
-      <w:r>
-        <w:rPr>
-          <w:i/>
-          <w:iCs/>
-        </w:rPr>
-        <w:t>pwn_heap</w:t>
-      </w:r>
-      <w:proofErr w:type="spellEnd"/>
-      <w:r>
-        <w:t xml:space="preserve"> and the password </w:t>
-      </w:r>
-      <w:proofErr w:type="spellStart"/>
-      <w:r>
-        <w:rPr>
-          <w:i/>
-          <w:iCs/>
-        </w:rPr>
-        <w:t>pwn_heap</w:t>
-      </w:r>
-      <w:proofErr w:type="spellEnd"/>
-      <w:r>
-        <w:t xml:space="preserve"> to log into the VM. If all of this works, you should see a nice Linux desktop environment. </w:t>
-      </w:r>
-    </w:p>
-    <w:p>
-      <w:pPr>
-        <w:pStyle w:val="ListParagraph"/>
-        <w:ind w:left="773"/>
-      </w:pPr>
-      <w:r>
-        <w:br/>
-      </w:r>
-      <w:r>
-        <w:rPr>
-          <w:noProof/>
-        </w:rPr>
-        <w:drawing>
-          <wp:inline distT="0" distB="0" distL="0" distR="0" wp14:anchorId="6C005DF9" wp14:editId="0A186C68">
-            <wp:extent cx="5943600" cy="3178175"/>
-            <wp:effectExtent l="0" t="0" r="0" b="0"/>
-            <wp:docPr id="13" name="Picture 13" descr="Graphical user interface, application&#10;&#10;Description automatically generated"/>
-            <wp:cNvGraphicFramePr>
-              <a:graphicFrameLocks xmlns:a="http://schemas.openxmlformats.org/drawingml/2006/main" noChangeAspect="1"/>
-            </wp:cNvGraphicFramePr>
-            <a:graphic xmlns:a="http://schemas.openxmlformats.org/drawingml/2006/main">
-              <a:graphicData uri="http://schemas.openxmlformats.org/drawingml/2006/picture">
-                <pic:pic xmlns:pic="http://schemas.openxmlformats.org/drawingml/2006/picture">
-                  <pic:nvPicPr>
-                    <pic:cNvPr id="13" name="Picture 13" descr="Graphical user interface, application&#10;&#10;Description automatically generated"/>
                     <pic:cNvPicPr/>
                   </pic:nvPicPr>
                   <pic:blipFill>
@@ -1183,8 +1184,112 @@
         </w:numPr>
       </w:pPr>
       <w:r>
+        <w:t xml:space="preserve">Once the virtual machine has finished booting, a login screen should appear. Use the username </w:t>
+      </w:r>
+      <w:proofErr w:type="spellStart"/>
+      <w:r>
+        <w:rPr>
+          <w:i/>
+          <w:iCs/>
+        </w:rPr>
+        <w:t>pwn_heap</w:t>
+      </w:r>
+      <w:proofErr w:type="spellEnd"/>
+      <w:r>
+        <w:t xml:space="preserve"> and the password </w:t>
+      </w:r>
+      <w:proofErr w:type="spellStart"/>
+      <w:r>
+        <w:rPr>
+          <w:i/>
+          <w:iCs/>
+        </w:rPr>
+        <w:t>pwn_heap</w:t>
+      </w:r>
+      <w:proofErr w:type="spellEnd"/>
+      <w:r>
+        <w:t xml:space="preserve"> to log into the VM. If </w:t>
+      </w:r>
+      <w:proofErr w:type="gramStart"/>
+      <w:r>
+        <w:t>all of</w:t>
+      </w:r>
+      <w:proofErr w:type="gramEnd"/>
+      <w:r>
+        <w:t xml:space="preserve"> this works, you should see a nice Linux desktop environment. </w:t>
+      </w:r>
+    </w:p>
+    <w:p>
+      <w:pPr>
+        <w:pStyle w:val="ListParagraph"/>
+        <w:ind w:left="773"/>
+      </w:pPr>
+      <w:r>
+        <w:br/>
+      </w:r>
+      <w:r>
+        <w:rPr>
+          <w:noProof/>
+        </w:rPr>
+        <w:drawing>
+          <wp:inline distT="0" distB="0" distL="0" distR="0" wp14:anchorId="6C005DF9" wp14:editId="0A186C68">
+            <wp:extent cx="5943600" cy="3178175"/>
+            <wp:effectExtent l="0" t="0" r="0" b="0"/>
+            <wp:docPr id="13" name="Picture 13" descr="Graphical user interface, application&#10;&#10;Description automatically generated"/>
+            <wp:cNvGraphicFramePr>
+              <a:graphicFrameLocks xmlns:a="http://schemas.openxmlformats.org/drawingml/2006/main" noChangeAspect="1"/>
+            </wp:cNvGraphicFramePr>
+            <a:graphic xmlns:a="http://schemas.openxmlformats.org/drawingml/2006/main">
+              <a:graphicData uri="http://schemas.openxmlformats.org/drawingml/2006/picture">
+                <pic:pic xmlns:pic="http://schemas.openxmlformats.org/drawingml/2006/picture">
+                  <pic:nvPicPr>
+                    <pic:cNvPr id="13" name="Picture 13" descr="Graphical user interface, application&#10;&#10;Description automatically generated"/>
+                    <pic:cNvPicPr/>
+                  </pic:nvPicPr>
+                  <pic:blipFill>
+                    <a:blip r:embed="rId14">
+                      <a:extLst>
+                        <a:ext uri="{28A0092B-C50C-407E-A947-70E740481C1C}">
+                          <a14:useLocalDpi xmlns:a14="http://schemas.microsoft.com/office/drawing/2010/main" val="0"/>
+                        </a:ext>
+                      </a:extLst>
+                    </a:blip>
+                    <a:stretch>
+                      <a:fillRect/>
+                    </a:stretch>
+                  </pic:blipFill>
+                  <pic:spPr>
+                    <a:xfrm>
+                      <a:off x="0" y="0"/>
+                      <a:ext cx="5943600" cy="3178175"/>
+                    </a:xfrm>
+                    <a:prstGeom prst="rect">
+                      <a:avLst/>
+                    </a:prstGeom>
+                  </pic:spPr>
+                </pic:pic>
+              </a:graphicData>
+            </a:graphic>
+          </wp:inline>
+        </w:drawing>
+      </w:r>
+    </w:p>
+    <w:p>
+      <w:pPr>
+        <w:pStyle w:val="ListParagraph"/>
+        <w:numPr>
+          <w:ilvl w:val="0"/>
+          <w:numId w:val="7"/>
+        </w:numPr>
+      </w:pPr>
+      <w:proofErr w:type="gramStart"/>
+      <w:r>
         <w:lastRenderedPageBreak/>
-        <w:t xml:space="preserve">Open up the </w:t>
+        <w:t>Open up</w:t>
+      </w:r>
+      <w:proofErr w:type="gramEnd"/>
+      <w:r>
+        <w:t xml:space="preserve"> the </w:t>
       </w:r>
       <w:r>
         <w:rPr>
@@ -1222,7 +1327,7 @@
                     <pic:cNvPicPr/>
                   </pic:nvPicPr>
                   <pic:blipFill>
-                    <a:blip r:embed="rId14">
+                    <a:blip r:embed="rId15">
                       <a:extLst>
                         <a:ext uri="{28A0092B-C50C-407E-A947-70E740481C1C}">
                           <a14:useLocalDpi xmlns:a14="http://schemas.microsoft.com/office/drawing/2010/main" val="0"/>
@@ -1327,7 +1432,7 @@
                     <pic:cNvPicPr/>
                   </pic:nvPicPr>
                   <pic:blipFill>
-                    <a:blip r:embed="rId15">
+                    <a:blip r:embed="rId16">
                       <a:extLst>
                         <a:ext uri="{28A0092B-C50C-407E-A947-70E740481C1C}">
                           <a14:useLocalDpi xmlns:a14="http://schemas.microsoft.com/office/drawing/2010/main" val="0"/>
@@ -1494,7 +1599,7 @@
                     <pic:cNvPicPr/>
                   </pic:nvPicPr>
                   <pic:blipFill>
-                    <a:blip r:embed="rId16" cstate="print">
+                    <a:blip r:embed="rId17" cstate="print">
                       <a:extLst>
                         <a:ext uri="{28A0092B-C50C-407E-A947-70E740481C1C}">
                           <a14:useLocalDpi xmlns:a14="http://schemas.microsoft.com/office/drawing/2010/main" val="0"/>
@@ -1553,7 +1658,15 @@
         <w:t>for the challenge.</w:t>
       </w:r>
       <w:r>
-        <w:t xml:space="preserve"> All of the templates in the modules automatically load the binary with the right version of </w:t>
+        <w:t xml:space="preserve"> </w:t>
+      </w:r>
+      <w:proofErr w:type="gramStart"/>
+      <w:r>
+        <w:t>All of</w:t>
+      </w:r>
+      <w:proofErr w:type="gramEnd"/>
+      <w:r>
+        <w:t xml:space="preserve"> the templates in the modules automatically load the binary with the right version of </w:t>
       </w:r>
       <w:proofErr w:type="spellStart"/>
       <w:r>
@@ -1636,7 +1749,7 @@
                     <pic:cNvPicPr/>
                   </pic:nvPicPr>
                   <pic:blipFill>
-                    <a:blip r:embed="rId17" cstate="print">
+                    <a:blip r:embed="rId18" cstate="print">
                       <a:extLst>
                         <a:ext uri="{28A0092B-C50C-407E-A947-70E740481C1C}">
                           <a14:useLocalDpi xmlns:a14="http://schemas.microsoft.com/office/drawing/2010/main" val="0"/>
@@ -1672,6 +1785,34 @@
         </w:numPr>
       </w:pPr>
       <w:r>
+        <w:t xml:space="preserve">In GDB, use the </w:t>
+      </w:r>
+      <w:r>
+        <w:rPr>
+          <w:rFonts w:ascii="Hack" w:hAnsi="Hack" w:cs="Times New Roman (Body CS)"/>
+          <w:color w:val="4472C4" w:themeColor="accent1"/>
+          <w:sz w:val="28"/>
+          <w:szCs w:val="28"/>
+          <w:bdr w:val="single" w:sz="4" w:space="0" w:color="auto"/>
+        </w:rPr>
+        <w:t>continue</w:t>
+      </w:r>
+      <w:r>
+        <w:t xml:space="preserve"> command to allow the rest of the program to work.</w:t>
+      </w:r>
+      <w:r>
+        <w:t xml:space="preserve"> </w:t>
+      </w:r>
+    </w:p>
+    <w:p>
+      <w:pPr>
+        <w:pStyle w:val="ListParagraph"/>
+        <w:numPr>
+          <w:ilvl w:val="0"/>
+          <w:numId w:val="7"/>
+        </w:numPr>
+      </w:pPr>
+      <w:r>
         <w:t xml:space="preserve">Now, we will check to see if the </w:t>
       </w:r>
       <w:proofErr w:type="spellStart"/>
@@ -1737,7 +1878,7 @@
                     <pic:cNvPicPr/>
                   </pic:nvPicPr>
                   <pic:blipFill>
-                    <a:blip r:embed="rId18" cstate="print">
+                    <a:blip r:embed="rId19" cstate="print">
                       <a:extLst>
                         <a:ext uri="{28A0092B-C50C-407E-A947-70E740481C1C}">
                           <a14:useLocalDpi xmlns:a14="http://schemas.microsoft.com/office/drawing/2010/main" val="0"/>
@@ -1767,6 +1908,7 @@
         <w:br/>
       </w:r>
       <w:r>
+        <w:lastRenderedPageBreak/>
         <w:br/>
       </w:r>
     </w:p>
@@ -1779,7 +1921,6 @@
         </w:numPr>
       </w:pPr>
       <w:r>
-        <w:lastRenderedPageBreak/>
         <w:t xml:space="preserve">If you have gotten this far, you are good to go! The debugging environment is setup, the VM </w:t>
       </w:r>
       <w:proofErr w:type="gramStart"/>
@@ -1818,20 +1959,30 @@
         <w:t xml:space="preserve">). </w:t>
       </w:r>
       <w:r>
-        <w:t xml:space="preserve">This information can be found in the </w:t>
-      </w:r>
-      <w:r>
-        <w:rPr>
-          <w:i/>
-          <w:iCs/>
-        </w:rPr>
-        <w:t>preparation</w:t>
-      </w:r>
-      <w:r>
-        <w:t xml:space="preserve"> slack channel</w:t>
-      </w:r>
-      <w:r>
-        <w:t xml:space="preserve">. </w:t>
+        <w:t xml:space="preserve">Email me at </w:t>
+      </w:r>
+      <w:hyperlink r:id="rId20" w:history="1">
+        <w:r>
+          <w:rPr>
+            <w:rStyle w:val="Hyperlink"/>
+          </w:rPr>
+          <w:t>mdulin@securityinnovation.com</w:t>
+        </w:r>
+      </w:hyperlink>
+      <w:r>
+        <w:t xml:space="preserve"> or join the Discord</w:t>
+      </w:r>
+      <w:r>
+        <w:t>/slack</w:t>
+      </w:r>
+      <w:r>
+        <w:t xml:space="preserve"> channel</w:t>
+      </w:r>
+      <w:r>
+        <w:t xml:space="preserve"> </w:t>
+      </w:r>
+      <w:r>
+        <w:t>that is posted to ask questions.</w:t>
       </w:r>
     </w:p>
     <w:sectPr>
@@ -2060,7 +2211,7 @@
         <w:rFonts w:ascii="Symbol" w:hAnsi="Symbol" w:hint="default"/>
       </w:rPr>
     </w:lvl>
-    <w:lvl w:ilvl="1" w:tplc="04090003" w:tentative="1">
+    <w:lvl w:ilvl="1" w:tplc="04090003">
       <w:start w:val="1"/>
       <w:numFmt w:val="bullet"/>
       <w:lvlText w:val="o"/>

</xml_diff>

<commit_message>
Add docker things and final slide edits
</commit_message>
<xml_diff>
--- a/resources/VMInstallationSteps.docx
+++ b/resources/VMInstallationSteps.docx
@@ -1,6 +1,6 @@
 
 <file path=word/document.xml><?xml version="1.0" encoding="utf-8"?>
-<w:document xmlns:wpc="http://schemas.microsoft.com/office/word/2010/wordprocessingCanvas" xmlns:cx="http://schemas.microsoft.com/office/drawing/2014/chartex" xmlns:cx1="http://schemas.microsoft.com/office/drawing/2015/9/8/chartex" xmlns:cx2="http://schemas.microsoft.com/office/drawing/2015/10/21/chartex" xmlns:cx3="http://schemas.microsoft.com/office/drawing/2016/5/9/chartex" xmlns:cx4="http://schemas.microsoft.com/office/drawing/2016/5/10/chartex" xmlns:cx5="http://schemas.microsoft.com/office/drawing/2016/5/11/chartex" xmlns:cx6="http://schemas.microsoft.com/office/drawing/2016/5/12/chartex" xmlns:cx7="http://schemas.microsoft.com/office/drawing/2016/5/13/chartex" xmlns:cx8="http://schemas.microsoft.com/office/drawing/2016/5/14/chartex" xmlns:mc="http://schemas.openxmlformats.org/markup-compatibility/2006" xmlns:aink="http://schemas.microsoft.com/office/drawing/2016/ink" xmlns:am3d="http://schemas.microsoft.com/office/drawing/2017/model3d" xmlns:o="urn:schemas-microsoft-com:office:office" xmlns:r="http://schemas.openxmlformats.org/officeDocument/2006/relationships" xmlns:m="http://schemas.openxmlformats.org/officeDocument/2006/math" xmlns:v="urn:schemas-microsoft-com:vml" xmlns:wp14="http://schemas.microsoft.com/office/word/2010/wordprocessingDrawing" xmlns:wp="http://schemas.openxmlformats.org/drawingml/2006/wordprocessingDrawing" xmlns:w10="urn:schemas-microsoft-com:office:word" xmlns:w="http://schemas.openxmlformats.org/wordprocessingml/2006/main" xmlns:w14="http://schemas.microsoft.com/office/word/2010/wordml" xmlns:w15="http://schemas.microsoft.com/office/word/2012/wordml" xmlns:w16cex="http://schemas.microsoft.com/office/word/2018/wordml/cex" xmlns:w16cid="http://schemas.microsoft.com/office/word/2016/wordml/cid" xmlns:w16="http://schemas.microsoft.com/office/word/2018/wordml" xmlns:w16sdtdh="http://schemas.microsoft.com/office/word/2020/wordml/sdtdatahash" xmlns:w16se="http://schemas.microsoft.com/office/word/2015/wordml/symex" xmlns:wpg="http://schemas.microsoft.com/office/word/2010/wordprocessingGroup" xmlns:wpi="http://schemas.microsoft.com/office/word/2010/wordprocessingInk" xmlns:wne="http://schemas.microsoft.com/office/word/2006/wordml" xmlns:wps="http://schemas.microsoft.com/office/word/2010/wordprocessingShape" mc:Ignorable="w14 w15 w16se w16cid w16 w16cex w16sdtdh wp14">
+<w:document xmlns:wpc="http://schemas.microsoft.com/office/word/2010/wordprocessingCanvas" xmlns:cx="http://schemas.microsoft.com/office/drawing/2014/chartex" xmlns:cx1="http://schemas.microsoft.com/office/drawing/2015/9/8/chartex" xmlns:cx2="http://schemas.microsoft.com/office/drawing/2015/10/21/chartex" xmlns:cx3="http://schemas.microsoft.com/office/drawing/2016/5/9/chartex" xmlns:cx4="http://schemas.microsoft.com/office/drawing/2016/5/10/chartex" xmlns:cx5="http://schemas.microsoft.com/office/drawing/2016/5/11/chartex" xmlns:cx6="http://schemas.microsoft.com/office/drawing/2016/5/12/chartex" xmlns:cx7="http://schemas.microsoft.com/office/drawing/2016/5/13/chartex" xmlns:cx8="http://schemas.microsoft.com/office/drawing/2016/5/14/chartex" xmlns:mc="http://schemas.openxmlformats.org/markup-compatibility/2006" xmlns:aink="http://schemas.microsoft.com/office/drawing/2016/ink" xmlns:am3d="http://schemas.microsoft.com/office/drawing/2017/model3d" xmlns:o="urn:schemas-microsoft-com:office:office" xmlns:oel="http://schemas.microsoft.com/office/2019/extlst" xmlns:r="http://schemas.openxmlformats.org/officeDocument/2006/relationships" xmlns:m="http://schemas.openxmlformats.org/officeDocument/2006/math" xmlns:v="urn:schemas-microsoft-com:vml" xmlns:wp14="http://schemas.microsoft.com/office/word/2010/wordprocessingDrawing" xmlns:wp="http://schemas.openxmlformats.org/drawingml/2006/wordprocessingDrawing" xmlns:w10="urn:schemas-microsoft-com:office:word" xmlns:w="http://schemas.openxmlformats.org/wordprocessingml/2006/main" xmlns:w14="http://schemas.microsoft.com/office/word/2010/wordml" xmlns:w15="http://schemas.microsoft.com/office/word/2012/wordml" xmlns:w16cex="http://schemas.microsoft.com/office/word/2018/wordml/cex" xmlns:w16cid="http://schemas.microsoft.com/office/word/2016/wordml/cid" xmlns:w16="http://schemas.microsoft.com/office/word/2018/wordml" xmlns:w16sdtdh="http://schemas.microsoft.com/office/word/2020/wordml/sdtdatahash" xmlns:w16se="http://schemas.microsoft.com/office/word/2015/wordml/symex" xmlns:wpg="http://schemas.microsoft.com/office/word/2010/wordprocessingGroup" xmlns:wpi="http://schemas.microsoft.com/office/word/2010/wordprocessingInk" xmlns:wne="http://schemas.microsoft.com/office/word/2006/wordml" xmlns:wps="http://schemas.microsoft.com/office/word/2010/wordprocessingShape" mc:Ignorable="w14 w15 w16se w16cid w16 w16cex w16sdtdh wp14">
   <w:body>
     <w:p>
       <w:pPr>
@@ -254,15 +254,13 @@
         </w:numPr>
       </w:pPr>
       <w:r>
-        <w:t xml:space="preserve">NOTE: I have not personally tested this on </w:t>
-      </w:r>
-      <w:proofErr w:type="gramStart"/>
-      <w:r>
-        <w:t>VMWare</w:t>
-      </w:r>
-      <w:proofErr w:type="gramEnd"/>
-      <w:r>
-        <w:t xml:space="preserve"> but other people have installed it with success. I recommend using </w:t>
+        <w:t xml:space="preserve">NOTE: I have not personally tested this on VMWare </w:t>
+      </w:r>
+      <w:r>
+        <w:t xml:space="preserve">(Elizabeth has as well) </w:t>
+      </w:r>
+      <w:r>
+        <w:t xml:space="preserve">but other people have installed it with success. I recommend using </w:t>
       </w:r>
       <w:proofErr w:type="spellStart"/>
       <w:r>
@@ -270,15 +268,24 @@
       </w:r>
       <w:proofErr w:type="spellEnd"/>
       <w:r>
-        <w:t xml:space="preserve"> none-the-</w:t>
-      </w:r>
-      <w:proofErr w:type="gramStart"/>
-      <w:r>
-        <w:t>less</w:t>
-      </w:r>
-      <w:proofErr w:type="gramEnd"/>
-      <w:r>
-        <w:t xml:space="preserve"> but this is still an option.</w:t>
+        <w:t xml:space="preserve"> </w:t>
+      </w:r>
+      <w:r>
+        <w:t xml:space="preserve">because of guest extension pack already being within the VM for </w:t>
+      </w:r>
+      <w:proofErr w:type="spellStart"/>
+      <w:r>
+        <w:t>Virtualbox</w:t>
+      </w:r>
+      <w:proofErr w:type="spellEnd"/>
+      <w:r>
+        <w:t>. N</w:t>
+      </w:r>
+      <w:r>
+        <w:t>one-the-less but this is still an option</w:t>
+      </w:r>
+      <w:r>
+        <w:t xml:space="preserve"> for you.</w:t>
       </w:r>
     </w:p>
     <w:p>
@@ -335,6 +342,17 @@
       <w:r>
         <w:t xml:space="preserve"> across hosts.</w:t>
       </w:r>
+      <w:r>
+        <w:t xml:space="preserve"> Please upgrade to the next version of </w:t>
+      </w:r>
+      <w:proofErr w:type="spellStart"/>
+      <w:r>
+        <w:t>Virtualbox</w:t>
+      </w:r>
+      <w:proofErr w:type="spellEnd"/>
+      <w:r>
+        <w:t xml:space="preserve"> for this.</w:t>
+      </w:r>
     </w:p>
     <w:p>
       <w:pPr>
@@ -363,14 +381,18 @@
         </w:numPr>
       </w:pPr>
       <w:r>
-        <w:t xml:space="preserve">Join the slack channel! This is where the slides, solution guides and questions will be answered at. Here’s a link to join: </w:t>
+        <w:t>Join the slack channel! This is where the slides, solution guides and questions will be answered at. Here’s a link to join:</w:t>
+      </w:r>
+      <w:r>
+        <w:t xml:space="preserve"> </w:t>
       </w:r>
       <w:hyperlink r:id="rId5" w:history="1">
         <w:r>
           <w:rPr>
             <w:rStyle w:val="Hyperlink"/>
+            <w:rFonts w:ascii="Helvetica Neue" w:hAnsi="Helvetica Neue"/>
           </w:rPr>
-          <w:t>https://join.slack.com/t/heapworkshoph-4um8827/shared_invite/zt-yjqhuvxf-3eBDGhW0px4c_7PUS2pwow</w:t>
+          <w:t>https://join.slack.com/t/heapexploitatation/shared_invite/zt-1z8zc3h4y-ahf892cha7Hth2D_k_tNeA</w:t>
         </w:r>
       </w:hyperlink>
       <w:r>
@@ -410,6 +432,7 @@
         </w:numPr>
       </w:pPr>
       <w:r>
+        <w:lastRenderedPageBreak/>
         <w:t>Download the virtual machine from the link at</w:t>
       </w:r>
       <w:r>
@@ -424,6 +447,9 @@
         </w:r>
       </w:hyperlink>
       <w:r>
+        <w:t xml:space="preserve"> </w:t>
+      </w:r>
+      <w:r>
         <w:rPr>
           <w:b/>
           <w:bCs/>
@@ -431,126 +457,13 @@
         <w:t xml:space="preserve">. </w:t>
       </w:r>
       <w:r>
-        <w:t xml:space="preserve">The VM is 5 gigabytes in size. Make sure to give yourself ample time to download the file. </w:t>
-      </w:r>
-    </w:p>
-    <w:p>
-      <w:pPr>
-        <w:pStyle w:val="ListParagraph"/>
-        <w:numPr>
-          <w:ilvl w:val="0"/>
-          <w:numId w:val="2"/>
-        </w:numPr>
-      </w:pPr>
-      <w:r>
-        <w:t xml:space="preserve">Unzip the zip file to output the OVA file. </w:t>
-      </w:r>
-      <w:r>
-        <w:br/>
-      </w:r>
-      <w:r>
-        <w:rPr>
-          <w:b/>
-          <w:bCs/>
-        </w:rPr>
-        <w:t>NOTE</w:t>
-      </w:r>
-      <w:r>
-        <w:t xml:space="preserve">: The default MacOS unarchiving tool will unzip the zip and the </w:t>
-      </w:r>
-      <w:r>
-        <w:rPr>
-          <w:b/>
-          <w:bCs/>
-        </w:rPr>
-        <w:t>OVA</w:t>
-      </w:r>
-      <w:r>
-        <w:t xml:space="preserve"> file</w:t>
-      </w:r>
-      <w:r>
-        <w:t xml:space="preserve">; this is </w:t>
-      </w:r>
-      <w:r>
-        <w:lastRenderedPageBreak/>
-        <w:t>bad!</w:t>
-      </w:r>
-      <w:r>
-        <w:t xml:space="preserve"> If after unzipping you see a folder with an </w:t>
-      </w:r>
-      <w:proofErr w:type="spellStart"/>
-      <w:r>
-        <w:rPr>
-          <w:i/>
-          <w:iCs/>
-        </w:rPr>
-        <w:t>ovf</w:t>
-      </w:r>
-      <w:proofErr w:type="spellEnd"/>
-      <w:r>
-        <w:t xml:space="preserve"> file inside of it, </w:t>
-      </w:r>
-      <w:r>
-        <w:t>OVA file was also unzipped; trying to import this will not work</w:t>
-      </w:r>
-      <w:r>
-        <w:t xml:space="preserve">. In this case, use the </w:t>
-      </w:r>
-      <w:r>
-        <w:rPr>
-          <w:i/>
-          <w:iCs/>
-        </w:rPr>
-        <w:t>unzip</w:t>
-      </w:r>
-      <w:r>
-        <w:t xml:space="preserve"> command via the terminal CLI or another tool to unzip the zip file properly. </w:t>
-      </w:r>
-      <w:r>
-        <w:t xml:space="preserve">The command </w:t>
-      </w:r>
-      <w:r>
-        <w:rPr>
-          <w:i/>
-          <w:iCs/>
-        </w:rPr>
-        <w:t xml:space="preserve">unzip </w:t>
-      </w:r>
-      <w:r>
-        <w:rPr>
-          <w:b/>
-          <w:bCs/>
-          <w:i/>
-          <w:iCs/>
-        </w:rPr>
-        <w:t>heap_course.zip</w:t>
-      </w:r>
-      <w:r>
-        <w:t xml:space="preserve"> </w:t>
-      </w:r>
-      <w:proofErr w:type="spellStart"/>
-      <w:r>
-        <w:rPr>
-          <w:i/>
-          <w:iCs/>
-        </w:rPr>
-        <w:t>heap_course</w:t>
-      </w:r>
-      <w:proofErr w:type="spellEnd"/>
-      <w:r>
-        <w:t xml:space="preserve"> will unzip the files properly and the OVA file will be in the folder </w:t>
-      </w:r>
-      <w:proofErr w:type="spellStart"/>
-      <w:r>
-        <w:rPr>
-          <w:i/>
-          <w:iCs/>
-        </w:rPr>
-        <w:t>heap_course</w:t>
-      </w:r>
-      <w:proofErr w:type="spellEnd"/>
-      <w:r>
-        <w:t xml:space="preserve">. </w:t>
+        <w:t xml:space="preserve">The VM is </w:t>
+      </w:r>
+      <w:r>
+        <w:t>3</w:t>
+      </w:r>
+      <w:r>
+        <w:t xml:space="preserve"> gigabytes in size. Make sure to give yourself ample time to download the file. </w:t>
       </w:r>
     </w:p>
     <w:p>
@@ -707,17 +620,21 @@
         </w:numPr>
       </w:pPr>
       <w:r>
-        <w:t xml:space="preserve">Click on the Heap Course file. This should be </w:t>
-      </w:r>
-      <w:proofErr w:type="spellStart"/>
+        <w:t>Click on the Heap Course file. This should be</w:t>
+      </w:r>
+      <w:r>
+        <w:t xml:space="preserve"> “</w:t>
+      </w:r>
       <w:r>
         <w:rPr>
           <w:i/>
           <w:iCs/>
         </w:rPr>
-        <w:t>heap_course.ova</w:t>
-      </w:r>
-      <w:proofErr w:type="spellEnd"/>
+        <w:t>Heap Course DEFCON 31.ova</w:t>
+      </w:r>
+      <w:r>
+        <w:t>”</w:t>
+      </w:r>
       <w:r>
         <w:t xml:space="preserve">. </w:t>
       </w:r>
@@ -811,7 +728,6 @@
         <w:rPr>
           <w:noProof/>
         </w:rPr>
-        <w:lastRenderedPageBreak/>
         <w:drawing>
           <wp:inline distT="0" distB="0" distL="0" distR="0" wp14:anchorId="0AC05F71" wp14:editId="2ECF7B76">
             <wp:extent cx="5943600" cy="1710055"/>
@@ -867,6 +783,7 @@
         </w:numPr>
       </w:pPr>
       <w:r>
+        <w:lastRenderedPageBreak/>
         <w:t xml:space="preserve">Once the import process has completed, we need to confirm a few </w:t>
       </w:r>
       <w:r>
@@ -1045,7 +962,6 @@
         </w:numPr>
       </w:pPr>
       <w:r>
-        <w:lastRenderedPageBreak/>
         <w:t xml:space="preserve">Optionally, the CPU, Base Memory and other settings can be changed to fit the system. By default, they are relatively low. In order to change this, go to the </w:t>
       </w:r>
       <w:proofErr w:type="gramStart"/>
@@ -1970,13 +1886,13 @@
         </w:r>
       </w:hyperlink>
       <w:r>
-        <w:t xml:space="preserve"> or join the Discord</w:t>
-      </w:r>
-      <w:r>
-        <w:t>/slack</w:t>
-      </w:r>
-      <w:r>
-        <w:t xml:space="preserve"> channel</w:t>
+        <w:t xml:space="preserve"> or join the </w:t>
+      </w:r>
+      <w:r>
+        <w:t xml:space="preserve">Slack </w:t>
+      </w:r>
+      <w:r>
+        <w:t>channel</w:t>
       </w:r>
       <w:r>
         <w:t xml:space="preserve"> </w:t>
@@ -1996,7 +1912,7 @@
 </file>
 
 <file path=word/numbering.xml><?xml version="1.0" encoding="utf-8"?>
-<w:numbering xmlns:wpc="http://schemas.microsoft.com/office/word/2010/wordprocessingCanvas" xmlns:cx="http://schemas.microsoft.com/office/drawing/2014/chartex" xmlns:cx1="http://schemas.microsoft.com/office/drawing/2015/9/8/chartex" xmlns:cx2="http://schemas.microsoft.com/office/drawing/2015/10/21/chartex" xmlns:cx3="http://schemas.microsoft.com/office/drawing/2016/5/9/chartex" xmlns:cx4="http://schemas.microsoft.com/office/drawing/2016/5/10/chartex" xmlns:cx5="http://schemas.microsoft.com/office/drawing/2016/5/11/chartex" xmlns:cx6="http://schemas.microsoft.com/office/drawing/2016/5/12/chartex" xmlns:cx7="http://schemas.microsoft.com/office/drawing/2016/5/13/chartex" xmlns:cx8="http://schemas.microsoft.com/office/drawing/2016/5/14/chartex" xmlns:mc="http://schemas.openxmlformats.org/markup-compatibility/2006" xmlns:aink="http://schemas.microsoft.com/office/drawing/2016/ink" xmlns:am3d="http://schemas.microsoft.com/office/drawing/2017/model3d" xmlns:o="urn:schemas-microsoft-com:office:office" xmlns:r="http://schemas.openxmlformats.org/officeDocument/2006/relationships" xmlns:m="http://schemas.openxmlformats.org/officeDocument/2006/math" xmlns:v="urn:schemas-microsoft-com:vml" xmlns:wp14="http://schemas.microsoft.com/office/word/2010/wordprocessingDrawing" xmlns:wp="http://schemas.openxmlformats.org/drawingml/2006/wordprocessingDrawing" xmlns:w10="urn:schemas-microsoft-com:office:word" xmlns:w="http://schemas.openxmlformats.org/wordprocessingml/2006/main" xmlns:w14="http://schemas.microsoft.com/office/word/2010/wordml" xmlns:w15="http://schemas.microsoft.com/office/word/2012/wordml" xmlns:w16cex="http://schemas.microsoft.com/office/word/2018/wordml/cex" xmlns:w16cid="http://schemas.microsoft.com/office/word/2016/wordml/cid" xmlns:w16="http://schemas.microsoft.com/office/word/2018/wordml" xmlns:w16sdtdh="http://schemas.microsoft.com/office/word/2020/wordml/sdtdatahash" xmlns:w16se="http://schemas.microsoft.com/office/word/2015/wordml/symex" xmlns:wpg="http://schemas.microsoft.com/office/word/2010/wordprocessingGroup" xmlns:wpi="http://schemas.microsoft.com/office/word/2010/wordprocessingInk" xmlns:wne="http://schemas.microsoft.com/office/word/2006/wordml" xmlns:wps="http://schemas.microsoft.com/office/word/2010/wordprocessingShape" mc:Ignorable="w14 w15 w16se w16cid w16 w16cex w16sdtdh wp14">
+<w:numbering xmlns:wpc="http://schemas.microsoft.com/office/word/2010/wordprocessingCanvas" xmlns:cx="http://schemas.microsoft.com/office/drawing/2014/chartex" xmlns:cx1="http://schemas.microsoft.com/office/drawing/2015/9/8/chartex" xmlns:cx2="http://schemas.microsoft.com/office/drawing/2015/10/21/chartex" xmlns:cx3="http://schemas.microsoft.com/office/drawing/2016/5/9/chartex" xmlns:cx4="http://schemas.microsoft.com/office/drawing/2016/5/10/chartex" xmlns:cx5="http://schemas.microsoft.com/office/drawing/2016/5/11/chartex" xmlns:cx6="http://schemas.microsoft.com/office/drawing/2016/5/12/chartex" xmlns:cx7="http://schemas.microsoft.com/office/drawing/2016/5/13/chartex" xmlns:cx8="http://schemas.microsoft.com/office/drawing/2016/5/14/chartex" xmlns:mc="http://schemas.openxmlformats.org/markup-compatibility/2006" xmlns:aink="http://schemas.microsoft.com/office/drawing/2016/ink" xmlns:am3d="http://schemas.microsoft.com/office/drawing/2017/model3d" xmlns:o="urn:schemas-microsoft-com:office:office" xmlns:oel="http://schemas.microsoft.com/office/2019/extlst" xmlns:r="http://schemas.openxmlformats.org/officeDocument/2006/relationships" xmlns:m="http://schemas.openxmlformats.org/officeDocument/2006/math" xmlns:v="urn:schemas-microsoft-com:vml" xmlns:wp14="http://schemas.microsoft.com/office/word/2010/wordprocessingDrawing" xmlns:wp="http://schemas.openxmlformats.org/drawingml/2006/wordprocessingDrawing" xmlns:w10="urn:schemas-microsoft-com:office:word" xmlns:w="http://schemas.openxmlformats.org/wordprocessingml/2006/main" xmlns:w14="http://schemas.microsoft.com/office/word/2010/wordml" xmlns:w15="http://schemas.microsoft.com/office/word/2012/wordml" xmlns:w16cex="http://schemas.microsoft.com/office/word/2018/wordml/cex" xmlns:w16cid="http://schemas.microsoft.com/office/word/2016/wordml/cid" xmlns:w16="http://schemas.microsoft.com/office/word/2018/wordml" xmlns:w16sdtdh="http://schemas.microsoft.com/office/word/2020/wordml/sdtdatahash" xmlns:w16se="http://schemas.microsoft.com/office/word/2015/wordml/symex" xmlns:wpg="http://schemas.microsoft.com/office/word/2010/wordprocessingGroup" xmlns:wpi="http://schemas.microsoft.com/office/word/2010/wordprocessingInk" xmlns:wne="http://schemas.microsoft.com/office/word/2006/wordml" xmlns:wps="http://schemas.microsoft.com/office/word/2010/wordprocessingShape" mc:Ignorable="w14 w15 w16se w16cid w16 w16cex w16sdtdh wp14">
   <w:abstractNum w:abstractNumId="0" w15:restartNumberingAfterBreak="0">
     <w:nsid w:val="133D300D"/>
     <w:multiLevelType w:val="hybridMultilevel"/>
@@ -2708,25 +2624,25 @@
       </w:rPr>
     </w:lvl>
   </w:abstractNum>
-  <w:num w:numId="1">
+  <w:num w:numId="1" w16cid:durableId="1101412055">
     <w:abstractNumId w:val="2"/>
   </w:num>
-  <w:num w:numId="2">
+  <w:num w:numId="2" w16cid:durableId="814492945">
     <w:abstractNumId w:val="5"/>
   </w:num>
-  <w:num w:numId="3">
+  <w:num w:numId="3" w16cid:durableId="964821533">
     <w:abstractNumId w:val="1"/>
   </w:num>
-  <w:num w:numId="4">
+  <w:num w:numId="4" w16cid:durableId="191381930">
     <w:abstractNumId w:val="3"/>
   </w:num>
-  <w:num w:numId="5">
+  <w:num w:numId="5" w16cid:durableId="677125768">
     <w:abstractNumId w:val="6"/>
   </w:num>
-  <w:num w:numId="6">
+  <w:num w:numId="6" w16cid:durableId="633603222">
     <w:abstractNumId w:val="4"/>
   </w:num>
-  <w:num w:numId="7">
+  <w:num w:numId="7" w16cid:durableId="1902058720">
     <w:abstractNumId w:val="0"/>
   </w:num>
 </w:numbering>

</xml_diff>